<commit_message>
3/7/2024 Embedded lab report
</commit_message>
<xml_diff>
--- a/Spring 2024/Fund. Of Digital Communications/HW/hw_3_answered.docx
+++ b/Spring 2024/Fund. Of Digital Communications/HW/hw_3_answered.docx
@@ -1,6 +1,6 @@
 
 <file path=word/document.xml><?xml version="1.0" encoding="utf-8"?>
-<w:document xmlns:wpc="http://schemas.microsoft.com/office/word/2010/wordprocessingCanvas" xmlns:cx="http://schemas.microsoft.com/office/drawing/2014/chartex" xmlns:cx1="http://schemas.microsoft.com/office/drawing/2015/9/8/chartex" xmlns:cx2="http://schemas.microsoft.com/office/drawing/2015/10/21/chartex" xmlns:cx3="http://schemas.microsoft.com/office/drawing/2016/5/9/chartex" xmlns:cx4="http://schemas.microsoft.com/office/drawing/2016/5/10/chartex" xmlns:cx5="http://schemas.microsoft.com/office/drawing/2016/5/11/chartex" xmlns:cx6="http://schemas.microsoft.com/office/drawing/2016/5/12/chartex" xmlns:cx7="http://schemas.microsoft.com/office/drawing/2016/5/13/chartex" xmlns:cx8="http://schemas.microsoft.com/office/drawing/2016/5/14/chartex" xmlns:mc="http://schemas.openxmlformats.org/markup-compatibility/2006" xmlns:aink="http://schemas.microsoft.com/office/drawing/2016/ink" xmlns:am3d="http://schemas.microsoft.com/office/drawing/2017/model3d" xmlns:o="urn:schemas-microsoft-com:office:office" xmlns:oel="http://schemas.microsoft.com/office/2019/extlst" xmlns:r="http://schemas.openxmlformats.org/officeDocument/2006/relationships" xmlns:m="http://schemas.openxmlformats.org/officeDocument/2006/math" xmlns:v="urn:schemas-microsoft-com:vml" xmlns:wp14="http://schemas.microsoft.com/office/word/2010/wordprocessingDrawing" xmlns:wp="http://schemas.openxmlformats.org/drawingml/2006/wordprocessingDrawing" xmlns:w10="urn:schemas-microsoft-com:office:word" xmlns:w="http://schemas.openxmlformats.org/wordprocessingml/2006/main" xmlns:w14="http://schemas.microsoft.com/office/word/2010/wordml" xmlns:w15="http://schemas.microsoft.com/office/word/2012/wordml" xmlns:w16cex="http://schemas.microsoft.com/office/word/2018/wordml/cex" xmlns:w16cid="http://schemas.microsoft.com/office/word/2016/wordml/cid" xmlns:w16="http://schemas.microsoft.com/office/word/2018/wordml" xmlns:w16sdtdh="http://schemas.microsoft.com/office/word/2020/wordml/sdtdatahash" xmlns:w16se="http://schemas.microsoft.com/office/word/2015/wordml/symex" xmlns:wpg="http://schemas.microsoft.com/office/word/2010/wordprocessingGroup" xmlns:wpi="http://schemas.microsoft.com/office/word/2010/wordprocessingInk" xmlns:wne="http://schemas.microsoft.com/office/word/2006/wordml" xmlns:wps="http://schemas.microsoft.com/office/word/2010/wordprocessingShape" mc:Ignorable="w14 w15 w16se w16cid w16 w16cex w16sdtdh wp14">
+<w:document xmlns:wpc="http://schemas.microsoft.com/office/word/2010/wordprocessingCanvas" xmlns:cx="http://schemas.microsoft.com/office/drawing/2014/chartex" xmlns:cx1="http://schemas.microsoft.com/office/drawing/2015/9/8/chartex" xmlns:cx2="http://schemas.microsoft.com/office/drawing/2015/10/21/chartex" xmlns:cx3="http://schemas.microsoft.com/office/drawing/2016/5/9/chartex" xmlns:cx4="http://schemas.microsoft.com/office/drawing/2016/5/10/chartex" xmlns:cx5="http://schemas.microsoft.com/office/drawing/2016/5/11/chartex" xmlns:cx6="http://schemas.microsoft.com/office/drawing/2016/5/12/chartex" xmlns:cx7="http://schemas.microsoft.com/office/drawing/2016/5/13/chartex" xmlns:cx8="http://schemas.microsoft.com/office/drawing/2016/5/14/chartex" xmlns:mc="http://schemas.openxmlformats.org/markup-compatibility/2006" xmlns:aink="http://schemas.microsoft.com/office/drawing/2016/ink" xmlns:am3d="http://schemas.microsoft.com/office/drawing/2017/model3d" xmlns:o="urn:schemas-microsoft-com:office:office" xmlns:oel="http://schemas.microsoft.com/office/2019/extlst" xmlns:r="http://schemas.openxmlformats.org/officeDocument/2006/relationships" xmlns:m="http://schemas.openxmlformats.org/officeDocument/2006/math" xmlns:v="urn:schemas-microsoft-com:vml" xmlns:wp14="http://schemas.microsoft.com/office/word/2010/wordprocessingDrawing" xmlns:wp="http://schemas.openxmlformats.org/drawingml/2006/wordprocessingDrawing" xmlns:w10="urn:schemas-microsoft-com:office:word" xmlns:w="http://schemas.openxmlformats.org/wordprocessingml/2006/main" xmlns:w14="http://schemas.microsoft.com/office/word/2010/wordml" xmlns:w15="http://schemas.microsoft.com/office/word/2012/wordml" xmlns:w16cex="http://schemas.microsoft.com/office/word/2018/wordml/cex" xmlns:w16cid="http://schemas.microsoft.com/office/word/2016/wordml/cid" xmlns:w16="http://schemas.microsoft.com/office/word/2018/wordml" xmlns:w16du="http://schemas.microsoft.com/office/word/2023/wordml/word16du" xmlns:w16sdtdh="http://schemas.microsoft.com/office/word/2020/wordml/sdtdatahash" xmlns:w16se="http://schemas.microsoft.com/office/word/2015/wordml/symex" xmlns:wpg="http://schemas.microsoft.com/office/word/2010/wordprocessingGroup" xmlns:wpi="http://schemas.microsoft.com/office/word/2010/wordprocessingInk" xmlns:wne="http://schemas.microsoft.com/office/word/2006/wordml" xmlns:wps="http://schemas.microsoft.com/office/word/2010/wordprocessingShape" mc:Ignorable="w14 w15 w16se w16cid w16 w16cex w16sdtdh w16du wp14">
   <w:body>
     <w:p>
       <w:pPr>
@@ -169,8 +169,12 @@
     <w:p>
       <w:pPr>
         <w:spacing w:after="3"/>
-      </w:pPr>
-      <w:r>
+        <w:jc w:val="center"/>
+      </w:pPr>
+      <w:r>
+        <w:rPr>
+          <w:noProof/>
+        </w:rPr>
         <w:drawing>
           <wp:inline distT="0" distB="0" distL="0" distR="0" wp14:anchorId="7ADE5E1E" wp14:editId="37F36357">
             <wp:extent cx="5943600" cy="1391285"/>
@@ -211,9 +215,130 @@
     <w:p>
       <w:pPr>
         <w:spacing w:after="3"/>
+        <w:jc w:val="center"/>
+      </w:pPr>
+    </w:p>
+    <w:p>
+      <w:pPr>
+        <w:spacing w:after="3"/>
+        <w:jc w:val="center"/>
+      </w:pPr>
+      <m:oMath>
+        <m:d>
+          <m:dPr>
+            <m:ctrlPr>
+              <w:rPr>
+                <w:rFonts w:ascii="Cambria Math" w:hAnsi="Cambria Math"/>
+                <w:i/>
+              </w:rPr>
+            </m:ctrlPr>
+          </m:dPr>
+          <m:e>
+            <m:r>
+              <w:rPr>
+                <w:rFonts w:ascii="Cambria Math" w:hAnsi="Cambria Math"/>
+              </w:rPr>
+              <m:t>a</m:t>
+            </m:r>
+          </m:e>
+        </m:d>
+      </m:oMath>
+      <w:r>
+        <w:t xml:space="preserve"> </w:t>
+      </w:r>
+      <m:oMath>
+        <m:r>
+          <w:rPr>
+            <w:rFonts w:ascii="Cambria Math" w:hAnsi="Cambria Math"/>
+          </w:rPr>
+          <m:t>g</m:t>
+        </m:r>
+        <m:d>
+          <m:dPr>
+            <m:ctrlPr>
+              <w:rPr>
+                <w:rFonts w:ascii="Cambria Math" w:hAnsi="Cambria Math"/>
+                <w:i/>
+              </w:rPr>
+            </m:ctrlPr>
+          </m:dPr>
+          <m:e>
+            <m:r>
+              <w:rPr>
+                <w:rFonts w:ascii="Cambria Math" w:hAnsi="Cambria Math"/>
+              </w:rPr>
+              <m:t>t</m:t>
+            </m:r>
+          </m:e>
+        </m:d>
+        <m:r>
+          <w:rPr>
+            <w:rFonts w:ascii="Cambria Math" w:hAnsi="Cambria Math"/>
+          </w:rPr>
+          <m:t>=4</m:t>
+        </m:r>
+        <m:func>
+          <m:funcPr>
+            <m:ctrlPr>
+              <w:rPr>
+                <w:rFonts w:ascii="Cambria Math" w:hAnsi="Cambria Math"/>
+                <w:i/>
+              </w:rPr>
+            </m:ctrlPr>
+          </m:funcPr>
+          <m:fName>
+            <m:r>
+              <m:rPr>
+                <m:sty m:val="p"/>
+              </m:rPr>
+              <w:rPr>
+                <w:rFonts w:ascii="Cambria Math" w:hAnsi="Cambria Math"/>
+              </w:rPr>
+              <m:t>sinc</m:t>
+            </m:r>
+          </m:fName>
+          <m:e>
+            <m:d>
+              <m:dPr>
+                <m:ctrlPr>
+                  <w:rPr>
+                    <w:rFonts w:ascii="Cambria Math" w:hAnsi="Cambria Math"/>
+                    <w:i/>
+                  </w:rPr>
+                </m:ctrlPr>
+              </m:dPr>
+              <m:e>
+                <m:r>
+                  <w:rPr>
+                    <w:rFonts w:ascii="Cambria Math" w:hAnsi="Cambria Math"/>
+                  </w:rPr>
+                  <m:t>420πt</m:t>
+                </m:r>
+              </m:e>
+            </m:d>
+          </m:e>
+        </m:func>
+        <m:r>
+          <w:rPr>
+            <w:rFonts w:ascii="Cambria Math" w:hAnsi="Cambria Math"/>
+          </w:rPr>
+          <m:t>→τ=420</m:t>
+        </m:r>
+      </m:oMath>
+    </w:p>
+    <w:p>
+      <w:pPr>
+        <w:spacing w:after="3"/>
+        <w:ind w:firstLine="720"/>
       </w:pPr>
       <m:oMathPara>
         <m:oMath>
+          <m:r>
+            <w:rPr>
+              <w:rFonts w:ascii="Cambria Math" w:hAnsi="Cambria Math"/>
+            </w:rPr>
+            <m:t>G</m:t>
+          </m:r>
           <m:d>
             <m:dPr>
               <m:ctrlPr>
@@ -228,8 +353,87 @@
                 <w:rPr>
                   <w:rFonts w:ascii="Cambria Math" w:hAnsi="Cambria Math"/>
                 </w:rPr>
-                <m:t>a</m:t>
+                <m:t>f</m:t>
               </m:r>
+            </m:e>
+          </m:d>
+          <m:r>
+            <w:rPr>
+              <w:rFonts w:ascii="Cambria Math" w:hAnsi="Cambria Math"/>
+            </w:rPr>
+            <m:t>=</m:t>
+          </m:r>
+          <m:f>
+            <m:fPr>
+              <m:ctrlPr>
+                <w:rPr>
+                  <w:rFonts w:ascii="Cambria Math" w:hAnsi="Cambria Math"/>
+                  <w:i/>
+                </w:rPr>
+              </m:ctrlPr>
+            </m:fPr>
+            <m:num>
+              <m:r>
+                <w:rPr>
+                  <w:rFonts w:ascii="Cambria Math" w:hAnsi="Cambria Math"/>
+                </w:rPr>
+                <m:t>1</m:t>
+              </m:r>
+            </m:num>
+            <m:den>
+              <m:r>
+                <w:rPr>
+                  <w:rFonts w:ascii="Cambria Math" w:hAnsi="Cambria Math"/>
+                </w:rPr>
+                <m:t>105</m:t>
+              </m:r>
+            </m:den>
+          </m:f>
+          <m:r>
+            <m:rPr>
+              <m:sty m:val="p"/>
+            </m:rPr>
+            <w:rPr>
+              <w:rFonts w:ascii="Cambria Math" w:hAnsi="Cambria Math"/>
+            </w:rPr>
+            <m:t>Π</m:t>
+          </m:r>
+          <m:d>
+            <m:dPr>
+              <m:ctrlPr>
+                <w:rPr>
+                  <w:rFonts w:ascii="Cambria Math" w:hAnsi="Cambria Math"/>
+                  <w:i/>
+                </w:rPr>
+              </m:ctrlPr>
+            </m:dPr>
+            <m:e>
+              <m:f>
+                <m:fPr>
+                  <m:ctrlPr>
+                    <w:rPr>
+                      <w:rFonts w:ascii="Cambria Math" w:hAnsi="Cambria Math"/>
+                      <w:i/>
+                    </w:rPr>
+                  </m:ctrlPr>
+                </m:fPr>
+                <m:num>
+                  <m:r>
+                    <w:rPr>
+                      <w:rFonts w:ascii="Cambria Math" w:hAnsi="Cambria Math"/>
+                    </w:rPr>
+                    <m:t>f</m:t>
+                  </m:r>
+                </m:num>
+                <m:den>
+                  <m:r>
+                    <w:rPr>
+                      <w:rFonts w:ascii="Cambria Math" w:hAnsi="Cambria Math"/>
+                    </w:rPr>
+                    <m:t>420</m:t>
+                  </m:r>
+                </m:den>
+              </m:f>
             </m:e>
           </m:d>
         </m:oMath>
@@ -238,8 +442,640 @@
     <w:p>
       <w:pPr>
         <w:spacing w:after="3"/>
-      </w:pPr>
-      <w:r>
+        <w:ind w:firstLine="720"/>
+        <w:jc w:val="center"/>
+      </w:pPr>
+      <w:r>
+        <w:t>Sampling Frequency</w:t>
+      </w:r>
+      <w:r>
+        <w:t xml:space="preserve"> (Min)</w:t>
+      </w:r>
+      <w:r>
+        <w:t xml:space="preserve"> = 420 Hz</w:t>
+      </w:r>
+    </w:p>
+    <w:p>
+      <w:pPr>
+        <w:spacing w:after="3"/>
+        <w:ind w:firstLine="720"/>
+        <w:jc w:val="center"/>
+      </w:pPr>
+    </w:p>
+    <w:p>
+      <w:pPr>
+        <w:spacing w:after="3"/>
+        <w:ind w:firstLine="720"/>
+        <w:jc w:val="center"/>
+      </w:pPr>
+      <w:r>
+        <w:t xml:space="preserve">(b) </w:t>
+      </w:r>
+      <m:oMath>
+        <m:r>
+          <w:rPr>
+            <w:rFonts w:ascii="Cambria Math" w:hAnsi="Cambria Math"/>
+          </w:rPr>
+          <m:t>g</m:t>
+        </m:r>
+        <m:d>
+          <m:dPr>
+            <m:ctrlPr>
+              <w:rPr>
+                <w:rFonts w:ascii="Cambria Math" w:hAnsi="Cambria Math"/>
+                <w:i/>
+              </w:rPr>
+            </m:ctrlPr>
+          </m:dPr>
+          <m:e>
+            <m:r>
+              <w:rPr>
+                <w:rFonts w:ascii="Cambria Math" w:hAnsi="Cambria Math"/>
+              </w:rPr>
+              <m:t>t</m:t>
+            </m:r>
+          </m:e>
+        </m:d>
+        <m:r>
+          <w:rPr>
+            <w:rFonts w:ascii="Cambria Math" w:hAnsi="Cambria Math"/>
+          </w:rPr>
+          <m:t>=5</m:t>
+        </m:r>
+        <m:func>
+          <m:funcPr>
+            <m:ctrlPr>
+              <w:rPr>
+                <w:rFonts w:ascii="Cambria Math" w:hAnsi="Cambria Math"/>
+                <w:i/>
+              </w:rPr>
+            </m:ctrlPr>
+          </m:funcPr>
+          <m:fName>
+            <m:sSup>
+              <m:sSupPr>
+                <m:ctrlPr>
+                  <w:rPr>
+                    <w:rFonts w:ascii="Cambria Math" w:hAnsi="Cambria Math"/>
+                  </w:rPr>
+                </m:ctrlPr>
+              </m:sSupPr>
+              <m:e>
+                <m:r>
+                  <m:rPr>
+                    <m:sty m:val="p"/>
+                  </m:rPr>
+                  <w:rPr>
+                    <w:rFonts w:ascii="Cambria Math" w:hAnsi="Cambria Math"/>
+                  </w:rPr>
+                  <m:t>sinc</m:t>
+                </m:r>
+              </m:e>
+              <m:sup>
+                <m:r>
+                  <m:rPr>
+                    <m:sty m:val="p"/>
+                  </m:rPr>
+                  <w:rPr>
+                    <w:rFonts w:ascii="Cambria Math" w:hAnsi="Cambria Math"/>
+                  </w:rPr>
+                  <m:t>2</m:t>
+                </m:r>
+              </m:sup>
+            </m:sSup>
+          </m:fName>
+          <m:e>
+            <m:r>
+              <w:rPr>
+                <w:rFonts w:ascii="Cambria Math" w:hAnsi="Cambria Math"/>
+              </w:rPr>
+              <m:t>(6500πt)</m:t>
+            </m:r>
+          </m:e>
+        </m:func>
+      </m:oMath>
+    </w:p>
+    <w:p>
+      <w:pPr>
+        <w:spacing w:after="3"/>
+        <w:ind w:firstLine="720"/>
+        <w:jc w:val="center"/>
+      </w:pPr>
+      <m:oMathPara>
+        <m:oMath>
+          <m:r>
+            <w:rPr>
+              <w:rFonts w:ascii="Cambria Math" w:hAnsi="Cambria Math"/>
+            </w:rPr>
+            <m:t>G</m:t>
+          </m:r>
+          <m:d>
+            <m:dPr>
+              <m:ctrlPr>
+                <w:rPr>
+                  <w:rFonts w:ascii="Cambria Math" w:hAnsi="Cambria Math"/>
+                  <w:i/>
+                </w:rPr>
+              </m:ctrlPr>
+            </m:dPr>
+            <m:e>
+              <m:r>
+                <w:rPr>
+                  <w:rFonts w:ascii="Cambria Math" w:hAnsi="Cambria Math"/>
+                </w:rPr>
+                <m:t>f</m:t>
+              </m:r>
+            </m:e>
+          </m:d>
+          <m:r>
+            <w:rPr>
+              <w:rFonts w:ascii="Cambria Math" w:hAnsi="Cambria Math"/>
+            </w:rPr>
+            <m:t>=</m:t>
+          </m:r>
+          <m:f>
+            <m:fPr>
+              <m:ctrlPr>
+                <w:rPr>
+                  <w:rFonts w:ascii="Cambria Math" w:hAnsi="Cambria Math"/>
+                  <w:i/>
+                </w:rPr>
+              </m:ctrlPr>
+            </m:fPr>
+            <m:num>
+              <m:r>
+                <w:rPr>
+                  <w:rFonts w:ascii="Cambria Math" w:hAnsi="Cambria Math"/>
+                </w:rPr>
+                <m:t>5</m:t>
+              </m:r>
+            </m:num>
+            <m:den>
+              <m:r>
+                <w:rPr>
+                  <w:rFonts w:ascii="Cambria Math" w:hAnsi="Cambria Math"/>
+                </w:rPr>
+                <m:t>1</m:t>
+              </m:r>
+              <m:r>
+                <w:rPr>
+                  <w:rFonts w:ascii="Cambria Math" w:hAnsi="Cambria Math"/>
+                </w:rPr>
+                <m:t>3000</m:t>
+              </m:r>
+            </m:den>
+          </m:f>
+          <m:r>
+            <m:rPr>
+              <m:sty m:val="p"/>
+            </m:rPr>
+            <w:rPr>
+              <w:rFonts w:ascii="Cambria Math" w:hAnsi="Cambria Math"/>
+            </w:rPr>
+            <m:t>Δ</m:t>
+          </m:r>
+          <m:d>
+            <m:dPr>
+              <m:ctrlPr>
+                <w:rPr>
+                  <w:rFonts w:ascii="Cambria Math" w:hAnsi="Cambria Math"/>
+                  <w:i/>
+                </w:rPr>
+              </m:ctrlPr>
+            </m:dPr>
+            <m:e>
+              <m:f>
+                <m:fPr>
+                  <m:ctrlPr>
+                    <w:rPr>
+                      <w:rFonts w:ascii="Cambria Math" w:hAnsi="Cambria Math"/>
+                      <w:i/>
+                    </w:rPr>
+                  </m:ctrlPr>
+                </m:fPr>
+                <m:num>
+                  <m:r>
+                    <w:rPr>
+                      <w:rFonts w:ascii="Cambria Math" w:hAnsi="Cambria Math"/>
+                    </w:rPr>
+                    <m:t>f</m:t>
+                  </m:r>
+                </m:num>
+                <m:den>
+                  <m:r>
+                    <w:rPr>
+                      <w:rFonts w:ascii="Cambria Math" w:hAnsi="Cambria Math"/>
+                    </w:rPr>
+                    <m:t>13000</m:t>
+                  </m:r>
+                </m:den>
+              </m:f>
+            </m:e>
+          </m:d>
+        </m:oMath>
+      </m:oMathPara>
+    </w:p>
+    <w:p>
+      <w:pPr>
+        <w:spacing w:after="3"/>
+        <w:ind w:firstLine="720"/>
+        <w:jc w:val="center"/>
+      </w:pPr>
+      <w:r>
+        <w:t xml:space="preserve">Sampling Frequency (Min) = </w:t>
+      </w:r>
+      <w:r>
+        <w:t>13 kHz</w:t>
+      </w:r>
+    </w:p>
+    <w:p>
+      <w:pPr>
+        <w:spacing w:after="3"/>
+        <w:ind w:firstLine="720"/>
+        <w:jc w:val="center"/>
+      </w:pPr>
+      <w:r>
+        <w:t xml:space="preserve">(c) </w:t>
+      </w:r>
+      <m:oMath>
+        <m:r>
+          <w:rPr>
+            <w:rFonts w:ascii="Cambria Math" w:hAnsi="Cambria Math"/>
+          </w:rPr>
+          <m:t>g</m:t>
+        </m:r>
+        <m:d>
+          <m:dPr>
+            <m:ctrlPr>
+              <w:rPr>
+                <w:rFonts w:ascii="Cambria Math" w:hAnsi="Cambria Math"/>
+                <w:i/>
+              </w:rPr>
+            </m:ctrlPr>
+          </m:dPr>
+          <m:e>
+            <m:r>
+              <w:rPr>
+                <w:rFonts w:ascii="Cambria Math" w:hAnsi="Cambria Math"/>
+              </w:rPr>
+              <m:t>t</m:t>
+            </m:r>
+          </m:e>
+        </m:d>
+        <m:r>
+          <w:rPr>
+            <w:rFonts w:ascii="Cambria Math" w:hAnsi="Cambria Math"/>
+          </w:rPr>
+          <m:t>=</m:t>
+        </m:r>
+        <m:func>
+          <m:funcPr>
+            <m:ctrlPr>
+              <w:rPr>
+                <w:rFonts w:ascii="Cambria Math" w:hAnsi="Cambria Math"/>
+                <w:i/>
+              </w:rPr>
+            </m:ctrlPr>
+          </m:funcPr>
+          <m:fName>
+            <m:r>
+              <m:rPr>
+                <m:sty m:val="p"/>
+              </m:rPr>
+              <w:rPr>
+                <w:rFonts w:ascii="Cambria Math" w:hAnsi="Cambria Math"/>
+              </w:rPr>
+              <m:t>sinc</m:t>
+            </m:r>
+          </m:fName>
+          <m:e>
+            <m:d>
+              <m:dPr>
+                <m:ctrlPr>
+                  <w:rPr>
+                    <w:rFonts w:ascii="Cambria Math" w:hAnsi="Cambria Math"/>
+                    <w:i/>
+                  </w:rPr>
+                </m:ctrlPr>
+              </m:dPr>
+              <m:e>
+                <m:r>
+                  <w:rPr>
+                    <w:rFonts w:ascii="Cambria Math" w:hAnsi="Cambria Math"/>
+                  </w:rPr>
+                  <m:t>1800πt</m:t>
+                </m:r>
+              </m:e>
+            </m:d>
+          </m:e>
+        </m:func>
+        <m:r>
+          <w:rPr>
+            <w:rFonts w:ascii="Cambria Math" w:hAnsi="Cambria Math"/>
+          </w:rPr>
+          <m:t>+</m:t>
+        </m:r>
+        <m:func>
+          <m:funcPr>
+            <m:ctrlPr>
+              <w:rPr>
+                <w:rFonts w:ascii="Cambria Math" w:hAnsi="Cambria Math"/>
+                <w:i/>
+              </w:rPr>
+            </m:ctrlPr>
+          </m:funcPr>
+          <m:fName>
+            <m:sSup>
+              <m:sSupPr>
+                <m:ctrlPr>
+                  <w:rPr>
+                    <w:rFonts w:ascii="Cambria Math" w:hAnsi="Cambria Math"/>
+                  </w:rPr>
+                </m:ctrlPr>
+              </m:sSupPr>
+              <m:e>
+                <m:r>
+                  <m:rPr>
+                    <m:sty m:val="p"/>
+                  </m:rPr>
+                  <w:rPr>
+                    <w:rFonts w:ascii="Cambria Math" w:hAnsi="Cambria Math"/>
+                  </w:rPr>
+                  <m:t>sinc</m:t>
+                </m:r>
+              </m:e>
+              <m:sup>
+                <m:r>
+                  <m:rPr>
+                    <m:sty m:val="p"/>
+                  </m:rPr>
+                  <w:rPr>
+                    <w:rFonts w:ascii="Cambria Math" w:hAnsi="Cambria Math"/>
+                  </w:rPr>
+                  <m:t>2</m:t>
+                </m:r>
+              </m:sup>
+            </m:sSup>
+          </m:fName>
+          <m:e>
+            <m:r>
+              <w:rPr>
+                <w:rFonts w:ascii="Cambria Math" w:hAnsi="Cambria Math"/>
+              </w:rPr>
+              <m:t>(2000πt)</m:t>
+            </m:r>
+          </m:e>
+        </m:func>
+      </m:oMath>
+    </w:p>
+    <w:p>
+      <w:pPr>
+        <w:spacing w:after="3"/>
+        <w:ind w:firstLine="720"/>
+        <w:jc w:val="center"/>
+      </w:pPr>
+      <m:oMathPara>
+        <m:oMath>
+          <m:r>
+            <w:rPr>
+              <w:rFonts w:ascii="Cambria Math" w:hAnsi="Cambria Math"/>
+            </w:rPr>
+            <m:t>G</m:t>
+          </m:r>
+          <m:d>
+            <m:dPr>
+              <m:ctrlPr>
+                <w:rPr>
+                  <w:rFonts w:ascii="Cambria Math" w:hAnsi="Cambria Math"/>
+                  <w:i/>
+                </w:rPr>
+              </m:ctrlPr>
+            </m:dPr>
+            <m:e>
+              <m:r>
+                <w:rPr>
+                  <w:rFonts w:ascii="Cambria Math" w:hAnsi="Cambria Math"/>
+                </w:rPr>
+                <m:t>f</m:t>
+              </m:r>
+            </m:e>
+          </m:d>
+          <m:r>
+            <w:rPr>
+              <w:rFonts w:ascii="Cambria Math" w:hAnsi="Cambria Math"/>
+            </w:rPr>
+            <m:t>=</m:t>
+          </m:r>
+          <m:f>
+            <m:fPr>
+              <m:ctrlPr>
+                <w:rPr>
+                  <w:rFonts w:ascii="Cambria Math" w:hAnsi="Cambria Math"/>
+                  <w:i/>
+                </w:rPr>
+              </m:ctrlPr>
+            </m:fPr>
+            <m:num>
+              <m:r>
+                <w:rPr>
+                  <w:rFonts w:ascii="Cambria Math" w:hAnsi="Cambria Math"/>
+                </w:rPr>
+                <m:t>1</m:t>
+              </m:r>
+            </m:num>
+            <m:den>
+              <m:r>
+                <w:rPr>
+                  <w:rFonts w:ascii="Cambria Math" w:hAnsi="Cambria Math"/>
+                </w:rPr>
+                <m:t>1800</m:t>
+              </m:r>
+            </m:den>
+          </m:f>
+          <m:r>
+            <m:rPr>
+              <m:sty m:val="p"/>
+            </m:rPr>
+            <w:rPr>
+              <w:rFonts w:ascii="Cambria Math" w:hAnsi="Cambria Math"/>
+            </w:rPr>
+            <m:t>Π</m:t>
+          </m:r>
+          <m:d>
+            <m:dPr>
+              <m:ctrlPr>
+                <w:rPr>
+                  <w:rFonts w:ascii="Cambria Math" w:hAnsi="Cambria Math"/>
+                  <w:i/>
+                </w:rPr>
+              </m:ctrlPr>
+            </m:dPr>
+            <m:e>
+              <m:f>
+                <m:fPr>
+                  <m:ctrlPr>
+                    <w:rPr>
+                      <w:rFonts w:ascii="Cambria Math" w:hAnsi="Cambria Math"/>
+                      <w:i/>
+                    </w:rPr>
+                  </m:ctrlPr>
+                </m:fPr>
+                <m:num>
+                  <m:r>
+                    <w:rPr>
+                      <w:rFonts w:ascii="Cambria Math" w:hAnsi="Cambria Math"/>
+                    </w:rPr>
+                    <m:t>f</m:t>
+                  </m:r>
+                </m:num>
+                <m:den>
+                  <m:r>
+                    <w:rPr>
+                      <w:rFonts w:ascii="Cambria Math" w:hAnsi="Cambria Math"/>
+                    </w:rPr>
+                    <m:t>1800</m:t>
+                  </m:r>
+                </m:den>
+              </m:f>
+            </m:e>
+          </m:d>
+          <m:r>
+            <w:rPr>
+              <w:rFonts w:ascii="Cambria Math" w:hAnsi="Cambria Math"/>
+            </w:rPr>
+            <m:t>+</m:t>
+          </m:r>
+          <m:f>
+            <m:fPr>
+              <m:ctrlPr>
+                <w:rPr>
+                  <w:rFonts w:ascii="Cambria Math" w:hAnsi="Cambria Math"/>
+                  <w:i/>
+                </w:rPr>
+              </m:ctrlPr>
+            </m:fPr>
+            <m:num>
+              <m:r>
+                <w:rPr>
+                  <w:rFonts w:ascii="Cambria Math" w:hAnsi="Cambria Math"/>
+                </w:rPr>
+                <m:t>1</m:t>
+              </m:r>
+            </m:num>
+            <m:den>
+              <m:r>
+                <w:rPr>
+                  <w:rFonts w:ascii="Cambria Math" w:hAnsi="Cambria Math"/>
+                </w:rPr>
+                <m:t>4000</m:t>
+              </m:r>
+            </m:den>
+          </m:f>
+          <m:r>
+            <m:rPr>
+              <m:sty m:val="p"/>
+            </m:rPr>
+            <w:rPr>
+              <w:rFonts w:ascii="Cambria Math" w:hAnsi="Cambria Math"/>
+            </w:rPr>
+            <m:t>Δ</m:t>
+          </m:r>
+          <m:d>
+            <m:dPr>
+              <m:ctrlPr>
+                <w:rPr>
+                  <w:rFonts w:ascii="Cambria Math" w:hAnsi="Cambria Math"/>
+                  <w:i/>
+                </w:rPr>
+              </m:ctrlPr>
+            </m:dPr>
+            <m:e>
+              <m:f>
+                <m:fPr>
+                  <m:ctrlPr>
+                    <w:rPr>
+                      <w:rFonts w:ascii="Cambria Math" w:hAnsi="Cambria Math"/>
+                      <w:i/>
+                    </w:rPr>
+                  </m:ctrlPr>
+                </m:fPr>
+                <m:num>
+                  <m:r>
+                    <w:rPr>
+                      <w:rFonts w:ascii="Cambria Math" w:hAnsi="Cambria Math"/>
+                    </w:rPr>
+                    <m:t>f</m:t>
+                  </m:r>
+                </m:num>
+                <m:den>
+                  <m:r>
+                    <w:rPr>
+                      <w:rFonts w:ascii="Cambria Math" w:hAnsi="Cambria Math"/>
+                    </w:rPr>
+                    <m:t>4000</m:t>
+                  </m:r>
+                </m:den>
+              </m:f>
+            </m:e>
+          </m:d>
+        </m:oMath>
+      </m:oMathPara>
+    </w:p>
+    <w:p>
+      <w:pPr>
+        <w:spacing w:after="3"/>
+        <w:ind w:firstLine="720"/>
+        <w:jc w:val="center"/>
+      </w:pPr>
+      <w:r>
+        <w:t>Sampling Frequency (Min) = 4 kHz</w:t>
+      </w:r>
+    </w:p>
+    <w:p>
+      <w:pPr>
+        <w:spacing w:after="3"/>
+        <w:ind w:firstLine="720"/>
+        <w:jc w:val="center"/>
+      </w:pPr>
+      <w:r>
+        <w:t>(d) Sampling Frequency (Min) = 800 Hz</w:t>
+      </w:r>
+    </w:p>
+    <w:p>
+      <w:pPr>
+        <w:spacing w:after="3"/>
+        <w:ind w:firstLine="720"/>
+        <w:jc w:val="center"/>
+      </w:pPr>
+    </w:p>
+    <w:p>
+      <w:pPr>
+        <w:spacing w:after="3"/>
+        <w:ind w:firstLine="720"/>
+      </w:pPr>
+      <w:r>
+        <w:t xml:space="preserve">For part d, I had to perform convolution (graphically) for both signals in frequency domain, since both signals are rectangular functions, the convolved function will fall linearly as less the area shared decreases with a higher </w:t>
+      </w:r>
+      <m:oMath>
+        <m:r>
+          <w:rPr>
+            <w:rFonts w:ascii="Cambria Math" w:hAnsi="Cambria Math"/>
+          </w:rPr>
+          <m:t>τ</m:t>
+        </m:r>
+      </m:oMath>
+      <w:r>
+        <w:t xml:space="preserve"> value.</w:t>
+      </w:r>
+    </w:p>
+    <w:p>
+      <w:pPr>
+        <w:spacing w:after="3"/>
+      </w:pPr>
+      <w:r>
+        <w:rPr>
+          <w:noProof/>
+        </w:rPr>
         <w:lastRenderedPageBreak/>
         <w:drawing>
           <wp:inline distT="0" distB="0" distL="0" distR="0" wp14:anchorId="363F2BC8" wp14:editId="0DF2E6FE">
@@ -280,14 +1116,1364 @@
     </w:p>
     <w:p>
       <w:pPr>
+        <w:pStyle w:val="ListParagraph"/>
+        <w:numPr>
+          <w:ilvl w:val="0"/>
+          <w:numId w:val="4"/>
+        </w:numPr>
         <w:spacing w:after="3"/>
       </w:pPr>
+      <m:oMath>
+        <m:r>
+          <m:rPr>
+            <m:sty m:val="p"/>
+          </m:rPr>
+          <w:rPr>
+            <w:rFonts w:ascii="Cambria Math" w:hAnsi="Cambria Math"/>
+          </w:rPr>
+          <m:t>Π</m:t>
+        </m:r>
+        <m:d>
+          <m:dPr>
+            <m:ctrlPr>
+              <w:rPr>
+                <w:rFonts w:ascii="Cambria Math" w:hAnsi="Cambria Math"/>
+                <w:i/>
+              </w:rPr>
+            </m:ctrlPr>
+          </m:dPr>
+          <m:e>
+            <m:f>
+              <m:fPr>
+                <m:ctrlPr>
+                  <w:rPr>
+                    <w:rFonts w:ascii="Cambria Math" w:hAnsi="Cambria Math"/>
+                    <w:i/>
+                  </w:rPr>
+                </m:ctrlPr>
+              </m:fPr>
+              <m:num>
+                <m:r>
+                  <w:rPr>
+                    <w:rFonts w:ascii="Cambria Math" w:hAnsi="Cambria Math"/>
+                  </w:rPr>
+                  <m:t>t</m:t>
+                </m:r>
+              </m:num>
+              <m:den>
+                <m:sSub>
+                  <m:sSubPr>
+                    <m:ctrlPr>
+                      <w:rPr>
+                        <w:rFonts w:ascii="Cambria Math" w:hAnsi="Cambria Math"/>
+                        <w:i/>
+                      </w:rPr>
+                    </m:ctrlPr>
+                  </m:sSubPr>
+                  <m:e>
+                    <m:r>
+                      <w:rPr>
+                        <w:rFonts w:ascii="Cambria Math" w:hAnsi="Cambria Math"/>
+                      </w:rPr>
+                      <m:t>T</m:t>
+                    </m:r>
+                  </m:e>
+                  <m:sub>
+                    <m:r>
+                      <w:rPr>
+                        <w:rFonts w:ascii="Cambria Math" w:hAnsi="Cambria Math"/>
+                      </w:rPr>
+                      <m:t>s</m:t>
+                    </m:r>
+                  </m:sub>
+                </m:sSub>
+              </m:den>
+            </m:f>
+            <m:r>
+              <w:rPr>
+                <w:rFonts w:ascii="Cambria Math" w:hAnsi="Cambria Math"/>
+              </w:rPr>
+              <m:t>-</m:t>
+            </m:r>
+            <m:f>
+              <m:fPr>
+                <m:ctrlPr>
+                  <w:rPr>
+                    <w:rFonts w:ascii="Cambria Math" w:hAnsi="Cambria Math"/>
+                    <w:i/>
+                  </w:rPr>
+                </m:ctrlPr>
+              </m:fPr>
+              <m:num>
+                <m:r>
+                  <w:rPr>
+                    <w:rFonts w:ascii="Cambria Math" w:hAnsi="Cambria Math"/>
+                  </w:rPr>
+                  <m:t>1</m:t>
+                </m:r>
+              </m:num>
+              <m:den>
+                <m:r>
+                  <w:rPr>
+                    <w:rFonts w:ascii="Cambria Math" w:hAnsi="Cambria Math"/>
+                  </w:rPr>
+                  <m:t>2</m:t>
+                </m:r>
+              </m:den>
+            </m:f>
+          </m:e>
+        </m:d>
+        <m:r>
+          <w:rPr>
+            <w:rFonts w:ascii="Cambria Math" w:hAnsi="Cambria Math"/>
+          </w:rPr>
+          <m:t>↔</m:t>
+        </m:r>
+        <m:sSub>
+          <m:sSubPr>
+            <m:ctrlPr>
+              <w:rPr>
+                <w:rFonts w:ascii="Cambria Math" w:hAnsi="Cambria Math"/>
+                <w:i/>
+              </w:rPr>
+            </m:ctrlPr>
+          </m:sSubPr>
+          <m:e>
+            <m:r>
+              <w:rPr>
+                <w:rFonts w:ascii="Cambria Math" w:hAnsi="Cambria Math"/>
+              </w:rPr>
+              <m:t>T</m:t>
+            </m:r>
+          </m:e>
+          <m:sub>
+            <m:r>
+              <w:rPr>
+                <w:rFonts w:ascii="Cambria Math" w:hAnsi="Cambria Math"/>
+              </w:rPr>
+              <m:t>s</m:t>
+            </m:r>
+          </m:sub>
+        </m:sSub>
+        <m:func>
+          <m:funcPr>
+            <m:ctrlPr>
+              <w:rPr>
+                <w:rFonts w:ascii="Cambria Math" w:hAnsi="Cambria Math"/>
+                <w:i/>
+              </w:rPr>
+            </m:ctrlPr>
+          </m:funcPr>
+          <m:fName>
+            <m:r>
+              <m:rPr>
+                <m:sty m:val="p"/>
+              </m:rPr>
+              <w:rPr>
+                <w:rFonts w:ascii="Cambria Math" w:hAnsi="Cambria Math"/>
+              </w:rPr>
+              <m:t>sinc</m:t>
+            </m:r>
+          </m:fName>
+          <m:e>
+            <m:d>
+              <m:dPr>
+                <m:ctrlPr>
+                  <w:rPr>
+                    <w:rFonts w:ascii="Cambria Math" w:hAnsi="Cambria Math"/>
+                    <w:i/>
+                  </w:rPr>
+                </m:ctrlPr>
+              </m:dPr>
+              <m:e>
+                <m:r>
+                  <w:rPr>
+                    <w:rFonts w:ascii="Cambria Math" w:hAnsi="Cambria Math"/>
+                  </w:rPr>
+                  <m:t>πf</m:t>
+                </m:r>
+                <m:sSub>
+                  <m:sSubPr>
+                    <m:ctrlPr>
+                      <w:rPr>
+                        <w:rFonts w:ascii="Cambria Math" w:hAnsi="Cambria Math"/>
+                        <w:i/>
+                      </w:rPr>
+                    </m:ctrlPr>
+                  </m:sSubPr>
+                  <m:e>
+                    <m:r>
+                      <w:rPr>
+                        <w:rFonts w:ascii="Cambria Math" w:hAnsi="Cambria Math"/>
+                      </w:rPr>
+                      <m:t>T</m:t>
+                    </m:r>
+                  </m:e>
+                  <m:sub>
+                    <m:r>
+                      <w:rPr>
+                        <w:rFonts w:ascii="Cambria Math" w:hAnsi="Cambria Math"/>
+                      </w:rPr>
+                      <m:t>s</m:t>
+                    </m:r>
+                  </m:sub>
+                </m:sSub>
+                <m:r>
+                  <w:rPr>
+                    <w:rFonts w:ascii="Cambria Math" w:hAnsi="Cambria Math"/>
+                  </w:rPr>
+                  <m:t>/2</m:t>
+                </m:r>
+              </m:e>
+            </m:d>
+            <m:sSup>
+              <m:sSupPr>
+                <m:ctrlPr>
+                  <w:rPr>
+                    <w:rFonts w:ascii="Cambria Math" w:hAnsi="Cambria Math"/>
+                    <w:i/>
+                  </w:rPr>
+                </m:ctrlPr>
+              </m:sSupPr>
+              <m:e>
+                <m:r>
+                  <w:rPr>
+                    <w:rFonts w:ascii="Cambria Math" w:hAnsi="Cambria Math"/>
+                  </w:rPr>
+                  <m:t>e</m:t>
+                </m:r>
+              </m:e>
+              <m:sup>
+                <m:r>
+                  <w:rPr>
+                    <w:rFonts w:ascii="Cambria Math" w:hAnsi="Cambria Math"/>
+                  </w:rPr>
+                  <m:t>-jπf</m:t>
+                </m:r>
+              </m:sup>
+            </m:sSup>
+          </m:e>
+        </m:func>
+      </m:oMath>
+      <w:r>
+        <w:t xml:space="preserve"> </w:t>
+      </w:r>
+      <m:oMath>
+        <m:r>
+          <w:rPr>
+            <w:rFonts w:ascii="Cambria Math" w:hAnsi="Cambria Math"/>
+          </w:rPr>
+          <m:t>E</m:t>
+        </m:r>
+        <m:d>
+          <m:dPr>
+            <m:ctrlPr>
+              <w:rPr>
+                <w:rFonts w:ascii="Cambria Math" w:hAnsi="Cambria Math"/>
+                <w:i/>
+              </w:rPr>
+            </m:ctrlPr>
+          </m:dPr>
+          <m:e>
+            <m:r>
+              <w:rPr>
+                <w:rFonts w:ascii="Cambria Math" w:hAnsi="Cambria Math"/>
+              </w:rPr>
+              <m:t>f</m:t>
+            </m:r>
+          </m:e>
+        </m:d>
+        <m:r>
+          <w:rPr>
+            <w:rFonts w:ascii="Cambria Math" w:hAnsi="Cambria Math"/>
+          </w:rPr>
+          <m:t>=</m:t>
+        </m:r>
+        <m:f>
+          <m:fPr>
+            <m:ctrlPr>
+              <w:rPr>
+                <w:rFonts w:ascii="Cambria Math" w:hAnsi="Cambria Math"/>
+                <w:i/>
+              </w:rPr>
+            </m:ctrlPr>
+          </m:fPr>
+          <m:num>
+            <m:sSub>
+              <m:sSubPr>
+                <m:ctrlPr>
+                  <w:rPr>
+                    <w:rFonts w:ascii="Cambria Math" w:hAnsi="Cambria Math"/>
+                    <w:i/>
+                  </w:rPr>
+                </m:ctrlPr>
+              </m:sSubPr>
+              <m:e>
+                <m:r>
+                  <w:rPr>
+                    <w:rFonts w:ascii="Cambria Math" w:hAnsi="Cambria Math"/>
+                  </w:rPr>
+                  <m:t>T</m:t>
+                </m:r>
+              </m:e>
+              <m:sub>
+                <m:r>
+                  <w:rPr>
+                    <w:rFonts w:ascii="Cambria Math" w:hAnsi="Cambria Math"/>
+                  </w:rPr>
+                  <m:t>s</m:t>
+                </m:r>
+              </m:sub>
+            </m:sSub>
+          </m:num>
+          <m:den>
+            <m:r>
+              <w:rPr>
+                <w:rFonts w:ascii="Cambria Math" w:hAnsi="Cambria Math"/>
+              </w:rPr>
+              <m:t>P</m:t>
+            </m:r>
+            <m:d>
+              <m:dPr>
+                <m:ctrlPr>
+                  <w:rPr>
+                    <w:rFonts w:ascii="Cambria Math" w:hAnsi="Cambria Math"/>
+                    <w:i/>
+                  </w:rPr>
+                </m:ctrlPr>
+              </m:dPr>
+              <m:e>
+                <m:r>
+                  <w:rPr>
+                    <w:rFonts w:ascii="Cambria Math" w:hAnsi="Cambria Math"/>
+                  </w:rPr>
+                  <m:t>f</m:t>
+                </m:r>
+              </m:e>
+            </m:d>
+          </m:den>
+        </m:f>
+        <m:r>
+          <w:rPr>
+            <w:rFonts w:ascii="Cambria Math" w:hAnsi="Cambria Math"/>
+          </w:rPr>
+          <m:t>=</m:t>
+        </m:r>
+        <m:f>
+          <m:fPr>
+            <m:ctrlPr>
+              <w:rPr>
+                <w:rFonts w:ascii="Cambria Math" w:hAnsi="Cambria Math"/>
+                <w:i/>
+              </w:rPr>
+            </m:ctrlPr>
+          </m:fPr>
+          <m:num>
+            <m:r>
+              <w:rPr>
+                <w:rFonts w:ascii="Cambria Math" w:hAnsi="Cambria Math"/>
+              </w:rPr>
+              <m:t>2</m:t>
+            </m:r>
+            <m:sSup>
+              <m:sSupPr>
+                <m:ctrlPr>
+                  <w:rPr>
+                    <w:rFonts w:ascii="Cambria Math" w:hAnsi="Cambria Math"/>
+                    <w:i/>
+                  </w:rPr>
+                </m:ctrlPr>
+              </m:sSupPr>
+              <m:e>
+                <m:r>
+                  <w:rPr>
+                    <w:rFonts w:ascii="Cambria Math" w:hAnsi="Cambria Math"/>
+                  </w:rPr>
+                  <m:t>e</m:t>
+                </m:r>
+              </m:e>
+              <m:sup>
+                <m:r>
+                  <w:rPr>
+                    <w:rFonts w:ascii="Cambria Math" w:hAnsi="Cambria Math"/>
+                  </w:rPr>
+                  <m:t>jπf</m:t>
+                </m:r>
+              </m:sup>
+            </m:sSup>
+          </m:num>
+          <m:den>
+            <m:func>
+              <m:funcPr>
+                <m:ctrlPr>
+                  <w:rPr>
+                    <w:rFonts w:ascii="Cambria Math" w:hAnsi="Cambria Math"/>
+                    <w:i/>
+                  </w:rPr>
+                </m:ctrlPr>
+              </m:funcPr>
+              <m:fName>
+                <m:r>
+                  <m:rPr>
+                    <m:sty m:val="p"/>
+                  </m:rPr>
+                  <w:rPr>
+                    <w:rFonts w:ascii="Cambria Math" w:hAnsi="Cambria Math"/>
+                  </w:rPr>
+                  <m:t>sinc</m:t>
+                </m:r>
+              </m:fName>
+              <m:e>
+                <m:d>
+                  <m:dPr>
+                    <m:ctrlPr>
+                      <w:rPr>
+                        <w:rFonts w:ascii="Cambria Math" w:hAnsi="Cambria Math"/>
+                        <w:i/>
+                      </w:rPr>
+                    </m:ctrlPr>
+                  </m:dPr>
+                  <m:e>
+                    <m:r>
+                      <w:rPr>
+                        <w:rFonts w:ascii="Cambria Math" w:hAnsi="Cambria Math"/>
+                      </w:rPr>
+                      <m:t>πf</m:t>
+                    </m:r>
+                    <m:sSub>
+                      <m:sSubPr>
+                        <m:ctrlPr>
+                          <w:rPr>
+                            <w:rFonts w:ascii="Cambria Math" w:hAnsi="Cambria Math"/>
+                            <w:i/>
+                          </w:rPr>
+                        </m:ctrlPr>
+                      </m:sSubPr>
+                      <m:e>
+                        <m:r>
+                          <w:rPr>
+                            <w:rFonts w:ascii="Cambria Math" w:hAnsi="Cambria Math"/>
+                          </w:rPr>
+                          <m:t>T</m:t>
+                        </m:r>
+                      </m:e>
+                      <m:sub>
+                        <m:r>
+                          <w:rPr>
+                            <w:rFonts w:ascii="Cambria Math" w:hAnsi="Cambria Math"/>
+                          </w:rPr>
+                          <m:t>s</m:t>
+                        </m:r>
+                      </m:sub>
+                    </m:sSub>
+                    <m:r>
+                      <w:rPr>
+                        <w:rFonts w:ascii="Cambria Math" w:hAnsi="Cambria Math"/>
+                      </w:rPr>
+                      <m:t>/2</m:t>
+                    </m:r>
+                  </m:e>
+                </m:d>
+              </m:e>
+            </m:func>
+          </m:den>
+        </m:f>
+      </m:oMath>
     </w:p>
     <w:p>
       <w:pPr>
+        <w:pStyle w:val="ListParagraph"/>
+        <w:numPr>
+          <w:ilvl w:val="0"/>
+          <w:numId w:val="4"/>
+        </w:numPr>
         <w:spacing w:after="3"/>
       </w:pPr>
-      <w:r>
+      <m:oMath>
+        <m:r>
+          <w:rPr>
+            <w:rFonts w:ascii="Cambria Math" w:hAnsi="Cambria Math"/>
+          </w:rPr>
+          <m:t>P</m:t>
+        </m:r>
+        <m:d>
+          <m:dPr>
+            <m:ctrlPr>
+              <w:rPr>
+                <w:rFonts w:ascii="Cambria Math" w:hAnsi="Cambria Math"/>
+                <w:i/>
+              </w:rPr>
+            </m:ctrlPr>
+          </m:dPr>
+          <m:e>
+            <m:r>
+              <w:rPr>
+                <w:rFonts w:ascii="Cambria Math" w:hAnsi="Cambria Math"/>
+              </w:rPr>
+              <m:t>f</m:t>
+            </m:r>
+          </m:e>
+        </m:d>
+        <m:r>
+          <w:rPr>
+            <w:rFonts w:ascii="Cambria Math" w:hAnsi="Cambria Math"/>
+          </w:rPr>
+          <m:t>=</m:t>
+        </m:r>
+        <m:nary>
+          <m:naryPr>
+            <m:limLoc m:val="subSup"/>
+            <m:subHide m:val="1"/>
+            <m:supHide m:val="1"/>
+            <m:ctrlPr>
+              <w:rPr>
+                <w:rFonts w:ascii="Cambria Math" w:hAnsi="Cambria Math"/>
+                <w:i/>
+              </w:rPr>
+            </m:ctrlPr>
+          </m:naryPr>
+          <m:sub/>
+          <m:sup/>
+          <m:e>
+            <m:f>
+              <m:fPr>
+                <m:ctrlPr>
+                  <w:rPr>
+                    <w:rFonts w:ascii="Cambria Math" w:hAnsi="Cambria Math"/>
+                    <w:i/>
+                  </w:rPr>
+                </m:ctrlPr>
+              </m:fPr>
+              <m:num>
+                <m:r>
+                  <w:rPr>
+                    <w:rFonts w:ascii="Cambria Math" w:hAnsi="Cambria Math"/>
+                  </w:rPr>
+                  <m:t>2</m:t>
+                </m:r>
+              </m:num>
+              <m:den>
+                <m:sSub>
+                  <m:sSubPr>
+                    <m:ctrlPr>
+                      <w:rPr>
+                        <w:rFonts w:ascii="Cambria Math" w:hAnsi="Cambria Math"/>
+                        <w:i/>
+                      </w:rPr>
+                    </m:ctrlPr>
+                  </m:sSubPr>
+                  <m:e>
+                    <m:r>
+                      <w:rPr>
+                        <w:rFonts w:ascii="Cambria Math" w:hAnsi="Cambria Math"/>
+                      </w:rPr>
+                      <m:t>T</m:t>
+                    </m:r>
+                  </m:e>
+                  <m:sub>
+                    <m:r>
+                      <w:rPr>
+                        <w:rFonts w:ascii="Cambria Math" w:hAnsi="Cambria Math"/>
+                      </w:rPr>
+                      <m:t>s</m:t>
+                    </m:r>
+                  </m:sub>
+                </m:sSub>
+              </m:den>
+            </m:f>
+            <m:sSup>
+              <m:sSupPr>
+                <m:ctrlPr>
+                  <w:rPr>
+                    <w:rFonts w:ascii="Cambria Math" w:hAnsi="Cambria Math"/>
+                    <w:i/>
+                  </w:rPr>
+                </m:ctrlPr>
+              </m:sSupPr>
+              <m:e>
+                <m:r>
+                  <w:rPr>
+                    <w:rFonts w:ascii="Cambria Math" w:hAnsi="Cambria Math"/>
+                  </w:rPr>
+                  <m:t>e</m:t>
+                </m:r>
+              </m:e>
+              <m:sup>
+                <m:r>
+                  <w:rPr>
+                    <w:rFonts w:ascii="Cambria Math" w:hAnsi="Cambria Math"/>
+                  </w:rPr>
+                  <m:t>-j2πft</m:t>
+                </m:r>
+              </m:sup>
+            </m:sSup>
+            <m:r>
+              <w:rPr>
+                <w:rFonts w:ascii="Cambria Math" w:hAnsi="Cambria Math"/>
+              </w:rPr>
+              <m:t>dt+</m:t>
+            </m:r>
+            <m:nary>
+              <m:naryPr>
+                <m:subHide m:val="1"/>
+                <m:supHide m:val="1"/>
+                <m:ctrlPr>
+                  <w:rPr>
+                    <w:rFonts w:ascii="Cambria Math" w:hAnsi="Cambria Math"/>
+                    <w:i/>
+                  </w:rPr>
+                </m:ctrlPr>
+              </m:naryPr>
+              <m:sub/>
+              <m:sup/>
+              <m:e>
+                <m:r>
+                  <w:rPr>
+                    <w:rFonts w:ascii="Cambria Math" w:hAnsi="Cambria Math"/>
+                  </w:rPr>
+                  <m:t>-</m:t>
+                </m:r>
+                <m:f>
+                  <m:fPr>
+                    <m:ctrlPr>
+                      <w:rPr>
+                        <w:rFonts w:ascii="Cambria Math" w:hAnsi="Cambria Math"/>
+                        <w:i/>
+                      </w:rPr>
+                    </m:ctrlPr>
+                  </m:fPr>
+                  <m:num>
+                    <m:r>
+                      <w:rPr>
+                        <w:rFonts w:ascii="Cambria Math" w:hAnsi="Cambria Math"/>
+                      </w:rPr>
+                      <m:t>2</m:t>
+                    </m:r>
+                  </m:num>
+                  <m:den>
+                    <m:sSub>
+                      <m:sSubPr>
+                        <m:ctrlPr>
+                          <w:rPr>
+                            <w:rFonts w:ascii="Cambria Math" w:hAnsi="Cambria Math"/>
+                            <w:i/>
+                          </w:rPr>
+                        </m:ctrlPr>
+                      </m:sSubPr>
+                      <m:e>
+                        <m:r>
+                          <w:rPr>
+                            <w:rFonts w:ascii="Cambria Math" w:hAnsi="Cambria Math"/>
+                          </w:rPr>
+                          <m:t>T</m:t>
+                        </m:r>
+                      </m:e>
+                      <m:sub>
+                        <m:r>
+                          <w:rPr>
+                            <w:rFonts w:ascii="Cambria Math" w:hAnsi="Cambria Math"/>
+                          </w:rPr>
+                          <m:t>s</m:t>
+                        </m:r>
+                      </m:sub>
+                    </m:sSub>
+                  </m:den>
+                </m:f>
+                <m:sSup>
+                  <m:sSupPr>
+                    <m:ctrlPr>
+                      <w:rPr>
+                        <w:rFonts w:ascii="Cambria Math" w:hAnsi="Cambria Math"/>
+                        <w:i/>
+                      </w:rPr>
+                    </m:ctrlPr>
+                  </m:sSupPr>
+                  <m:e>
+                    <m:r>
+                      <w:rPr>
+                        <w:rFonts w:ascii="Cambria Math" w:hAnsi="Cambria Math"/>
+                      </w:rPr>
+                      <m:t>e</m:t>
+                    </m:r>
+                  </m:e>
+                  <m:sup>
+                    <m:r>
+                      <w:rPr>
+                        <w:rFonts w:ascii="Cambria Math" w:hAnsi="Cambria Math"/>
+                      </w:rPr>
+                      <m:t>-j2πft</m:t>
+                    </m:r>
+                  </m:sup>
+                </m:sSup>
+                <m:r>
+                  <w:rPr>
+                    <w:rFonts w:ascii="Cambria Math" w:hAnsi="Cambria Math"/>
+                  </w:rPr>
+                  <m:t>dt</m:t>
+                </m:r>
+              </m:e>
+            </m:nary>
+          </m:e>
+        </m:nary>
+        <m:r>
+          <w:rPr>
+            <w:rFonts w:ascii="Cambria Math" w:hAnsi="Cambria Math"/>
+          </w:rPr>
+          <m:t>=</m:t>
+        </m:r>
+        <m:f>
+          <m:fPr>
+            <m:ctrlPr>
+              <w:rPr>
+                <w:rFonts w:ascii="Cambria Math" w:hAnsi="Cambria Math"/>
+                <w:i/>
+              </w:rPr>
+            </m:ctrlPr>
+          </m:fPr>
+          <m:num>
+            <m:r>
+              <w:rPr>
+                <w:rFonts w:ascii="Cambria Math" w:hAnsi="Cambria Math"/>
+              </w:rPr>
+              <m:t>2j</m:t>
+            </m:r>
+            <m:sSup>
+              <m:sSupPr>
+                <m:ctrlPr>
+                  <w:rPr>
+                    <w:rFonts w:ascii="Cambria Math" w:hAnsi="Cambria Math"/>
+                    <w:i/>
+                  </w:rPr>
+                </m:ctrlPr>
+              </m:sSupPr>
+              <m:e>
+                <m:r>
+                  <w:rPr>
+                    <w:rFonts w:ascii="Cambria Math" w:hAnsi="Cambria Math"/>
+                  </w:rPr>
+                  <m:t>e</m:t>
+                </m:r>
+              </m:e>
+              <m:sup>
+                <m:r>
+                  <w:rPr>
+                    <w:rFonts w:ascii="Cambria Math" w:hAnsi="Cambria Math"/>
+                  </w:rPr>
+                  <m:t>-jπf</m:t>
+                </m:r>
+                <m:sSub>
+                  <m:sSubPr>
+                    <m:ctrlPr>
+                      <w:rPr>
+                        <w:rFonts w:ascii="Cambria Math" w:hAnsi="Cambria Math"/>
+                        <w:i/>
+                      </w:rPr>
+                    </m:ctrlPr>
+                  </m:sSubPr>
+                  <m:e>
+                    <m:r>
+                      <w:rPr>
+                        <w:rFonts w:ascii="Cambria Math" w:hAnsi="Cambria Math"/>
+                      </w:rPr>
+                      <m:t>T</m:t>
+                    </m:r>
+                  </m:e>
+                  <m:sub>
+                    <m:r>
+                      <w:rPr>
+                        <w:rFonts w:ascii="Cambria Math" w:hAnsi="Cambria Math"/>
+                      </w:rPr>
+                      <m:t>s</m:t>
+                    </m:r>
+                  </m:sub>
+                </m:sSub>
+              </m:sup>
+            </m:sSup>
+            <m:d>
+              <m:dPr>
+                <m:begChr m:val="["/>
+                <m:endChr m:val="]"/>
+                <m:ctrlPr>
+                  <w:rPr>
+                    <w:rFonts w:ascii="Cambria Math" w:hAnsi="Cambria Math"/>
+                    <w:i/>
+                  </w:rPr>
+                </m:ctrlPr>
+              </m:dPr>
+              <m:e>
+                <m:r>
+                  <w:rPr>
+                    <w:rFonts w:ascii="Cambria Math" w:hAnsi="Cambria Math"/>
+                  </w:rPr>
+                  <m:t>1-</m:t>
+                </m:r>
+                <m:r>
+                  <m:rPr>
+                    <m:sty m:val="p"/>
+                  </m:rPr>
+                  <w:rPr>
+                    <w:rFonts w:ascii="Cambria Math" w:hAnsi="Cambria Math"/>
+                  </w:rPr>
+                  <m:t>cos⁡</m:t>
+                </m:r>
+                <m:r>
+                  <w:rPr>
+                    <w:rFonts w:ascii="Cambria Math" w:hAnsi="Cambria Math"/>
+                  </w:rPr>
+                  <m:t>(πf</m:t>
+                </m:r>
+                <m:sSub>
+                  <m:sSubPr>
+                    <m:ctrlPr>
+                      <w:rPr>
+                        <w:rFonts w:ascii="Cambria Math" w:hAnsi="Cambria Math"/>
+                        <w:i/>
+                      </w:rPr>
+                    </m:ctrlPr>
+                  </m:sSubPr>
+                  <m:e>
+                    <m:r>
+                      <w:rPr>
+                        <w:rFonts w:ascii="Cambria Math" w:hAnsi="Cambria Math"/>
+                      </w:rPr>
+                      <m:t>T</m:t>
+                    </m:r>
+                  </m:e>
+                  <m:sub>
+                    <m:r>
+                      <w:rPr>
+                        <w:rFonts w:ascii="Cambria Math" w:hAnsi="Cambria Math"/>
+                      </w:rPr>
+                      <m:t>s</m:t>
+                    </m:r>
+                  </m:sub>
+                </m:sSub>
+                <m:r>
+                  <w:rPr>
+                    <w:rFonts w:ascii="Cambria Math" w:hAnsi="Cambria Math"/>
+                  </w:rPr>
+                  <m:t>)</m:t>
+                </m:r>
+              </m:e>
+            </m:d>
+          </m:num>
+          <m:den>
+            <m:r>
+              <w:rPr>
+                <w:rFonts w:ascii="Cambria Math" w:hAnsi="Cambria Math"/>
+              </w:rPr>
+              <m:t>j2πf</m:t>
+            </m:r>
+            <m:sSub>
+              <m:sSubPr>
+                <m:ctrlPr>
+                  <w:rPr>
+                    <w:rFonts w:ascii="Cambria Math" w:hAnsi="Cambria Math"/>
+                    <w:i/>
+                  </w:rPr>
+                </m:ctrlPr>
+              </m:sSubPr>
+              <m:e>
+                <m:r>
+                  <w:rPr>
+                    <w:rFonts w:ascii="Cambria Math" w:hAnsi="Cambria Math"/>
+                  </w:rPr>
+                  <m:t>T</m:t>
+                </m:r>
+              </m:e>
+              <m:sub>
+                <m:r>
+                  <w:rPr>
+                    <w:rFonts w:ascii="Cambria Math" w:hAnsi="Cambria Math"/>
+                  </w:rPr>
+                  <m:t>s</m:t>
+                </m:r>
+              </m:sub>
+            </m:sSub>
+          </m:den>
+        </m:f>
+      </m:oMath>
+    </w:p>
+    <w:p>
+      <w:pPr>
+        <w:spacing w:after="3"/>
+      </w:pPr>
+      <m:oMathPara>
+        <m:oMath>
+          <m:r>
+            <w:rPr>
+              <w:rFonts w:ascii="Cambria Math" w:hAnsi="Cambria Math"/>
+            </w:rPr>
+            <m:t>E</m:t>
+          </m:r>
+          <m:d>
+            <m:dPr>
+              <m:ctrlPr>
+                <w:rPr>
+                  <w:rFonts w:ascii="Cambria Math" w:hAnsi="Cambria Math"/>
+                  <w:i/>
+                </w:rPr>
+              </m:ctrlPr>
+            </m:dPr>
+            <m:e>
+              <m:r>
+                <w:rPr>
+                  <w:rFonts w:ascii="Cambria Math" w:hAnsi="Cambria Math"/>
+                </w:rPr>
+                <m:t>f</m:t>
+              </m:r>
+            </m:e>
+          </m:d>
+          <m:r>
+            <w:rPr>
+              <w:rFonts w:ascii="Cambria Math" w:hAnsi="Cambria Math"/>
+            </w:rPr>
+            <m:t>=</m:t>
+          </m:r>
+          <m:f>
+            <m:fPr>
+              <m:ctrlPr>
+                <w:rPr>
+                  <w:rFonts w:ascii="Cambria Math" w:hAnsi="Cambria Math"/>
+                  <w:i/>
+                </w:rPr>
+              </m:ctrlPr>
+            </m:fPr>
+            <m:num>
+              <m:sSub>
+                <m:sSubPr>
+                  <m:ctrlPr>
+                    <w:rPr>
+                      <w:rFonts w:ascii="Cambria Math" w:hAnsi="Cambria Math"/>
+                      <w:i/>
+                    </w:rPr>
+                  </m:ctrlPr>
+                </m:sSubPr>
+                <m:e>
+                  <m:r>
+                    <w:rPr>
+                      <w:rFonts w:ascii="Cambria Math" w:hAnsi="Cambria Math"/>
+                    </w:rPr>
+                    <m:t>T</m:t>
+                  </m:r>
+                </m:e>
+                <m:sub>
+                  <m:r>
+                    <w:rPr>
+                      <w:rFonts w:ascii="Cambria Math" w:hAnsi="Cambria Math"/>
+                    </w:rPr>
+                    <m:t>s</m:t>
+                  </m:r>
+                </m:sub>
+              </m:sSub>
+            </m:num>
+            <m:den>
+              <m:r>
+                <w:rPr>
+                  <w:rFonts w:ascii="Cambria Math" w:hAnsi="Cambria Math"/>
+                </w:rPr>
+                <m:t>P</m:t>
+              </m:r>
+              <m:d>
+                <m:dPr>
+                  <m:ctrlPr>
+                    <w:rPr>
+                      <w:rFonts w:ascii="Cambria Math" w:hAnsi="Cambria Math"/>
+                      <w:i/>
+                    </w:rPr>
+                  </m:ctrlPr>
+                </m:dPr>
+                <m:e>
+                  <m:r>
+                    <w:rPr>
+                      <w:rFonts w:ascii="Cambria Math" w:hAnsi="Cambria Math"/>
+                    </w:rPr>
+                    <m:t>f</m:t>
+                  </m:r>
+                </m:e>
+              </m:d>
+            </m:den>
+          </m:f>
+        </m:oMath>
+      </m:oMathPara>
+    </w:p>
+    <w:p>
+      <w:pPr>
+        <w:pStyle w:val="ListParagraph"/>
+        <w:numPr>
+          <w:ilvl w:val="0"/>
+          <w:numId w:val="5"/>
+        </w:numPr>
+        <w:spacing w:after="3"/>
+        <w:jc w:val="center"/>
+      </w:pPr>
+      <w:r>
+        <w:rPr>
+          <w:noProof/>
+        </w:rPr>
+        <w:lastRenderedPageBreak/>
+        <w:drawing>
+          <wp:inline distT="0" distB="0" distL="0" distR="0" wp14:anchorId="00340102" wp14:editId="55FA4F7D">
+            <wp:extent cx="5267145" cy="3957851"/>
+            <wp:effectExtent l="0" t="0" r="0" b="5080"/>
+            <wp:docPr id="1101124431" name="Picture 1"/>
+            <wp:cNvGraphicFramePr>
+              <a:graphicFrameLocks xmlns:a="http://schemas.openxmlformats.org/drawingml/2006/main" noChangeAspect="1"/>
+            </wp:cNvGraphicFramePr>
+            <a:graphic xmlns:a="http://schemas.openxmlformats.org/drawingml/2006/main">
+              <a:graphicData uri="http://schemas.openxmlformats.org/drawingml/2006/picture">
+                <pic:pic xmlns:pic="http://schemas.openxmlformats.org/drawingml/2006/picture">
+                  <pic:nvPicPr>
+                    <pic:cNvPr id="0" name="Picture 1"/>
+                    <pic:cNvPicPr>
+                      <a:picLocks noChangeAspect="1" noChangeArrowheads="1"/>
+                    </pic:cNvPicPr>
+                  </pic:nvPicPr>
+                  <pic:blipFill rotWithShape="1">
+                    <a:blip r:embed="rId7">
+                      <a:extLst>
+                        <a:ext uri="{28A0092B-C50C-407E-A947-70E740481C1C}">
+                          <a14:useLocalDpi xmlns:a14="http://schemas.microsoft.com/office/drawing/2010/main" val="0"/>
+                        </a:ext>
+                      </a:extLst>
+                    </a:blip>
+                    <a:srcRect t="12730" b="30928"/>
+                    <a:stretch/>
+                  </pic:blipFill>
+                  <pic:spPr bwMode="auto">
+                    <a:xfrm>
+                      <a:off x="0" y="0"/>
+                      <a:ext cx="5277636" cy="3965734"/>
+                    </a:xfrm>
+                    <a:prstGeom prst="rect">
+                      <a:avLst/>
+                    </a:prstGeom>
+                    <a:noFill/>
+                    <a:ln>
+                      <a:noFill/>
+                    </a:ln>
+                    <a:extLst>
+                      <a:ext uri="{53640926-AAD7-44D8-BBD7-CCE9431645EC}">
+                        <a14:shadowObscured xmlns:a14="http://schemas.microsoft.com/office/drawing/2010/main"/>
+                      </a:ext>
+                    </a:extLst>
+                  </pic:spPr>
+                </pic:pic>
+              </a:graphicData>
+            </a:graphic>
+          </wp:inline>
+        </w:drawing>
+      </w:r>
+    </w:p>
+    <w:p>
+      <w:pPr>
+        <w:pStyle w:val="ListParagraph"/>
+        <w:numPr>
+          <w:ilvl w:val="0"/>
+          <w:numId w:val="5"/>
+        </w:numPr>
+        <w:spacing w:after="3"/>
+      </w:pPr>
+      <m:oMath>
+        <m:r>
+          <w:rPr>
+            <w:rFonts w:ascii="Cambria Math" w:hAnsi="Cambria Math"/>
+          </w:rPr>
+          <m:t>P</m:t>
+        </m:r>
+        <m:d>
+          <m:dPr>
+            <m:ctrlPr>
+              <w:rPr>
+                <w:rFonts w:ascii="Cambria Math" w:hAnsi="Cambria Math"/>
+                <w:i/>
+              </w:rPr>
+            </m:ctrlPr>
+          </m:dPr>
+          <m:e>
+            <m:r>
+              <w:rPr>
+                <w:rFonts w:ascii="Cambria Math" w:hAnsi="Cambria Math"/>
+              </w:rPr>
+              <m:t>f</m:t>
+            </m:r>
+          </m:e>
+        </m:d>
+        <m:r>
+          <w:rPr>
+            <w:rFonts w:ascii="Cambria Math" w:hAnsi="Cambria Math"/>
+          </w:rPr>
+          <m:t>=</m:t>
+        </m:r>
+        <m:func>
+          <m:funcPr>
+            <m:ctrlPr>
+              <w:rPr>
+                <w:rFonts w:ascii="Cambria Math" w:hAnsi="Cambria Math"/>
+                <w:i/>
+              </w:rPr>
+            </m:ctrlPr>
+          </m:funcPr>
+          <m:fName>
+            <m:sSub>
+              <m:sSubPr>
+                <m:ctrlPr>
+                  <w:rPr>
+                    <w:rFonts w:ascii="Cambria Math" w:hAnsi="Cambria Math"/>
+                    <w:i/>
+                  </w:rPr>
+                </m:ctrlPr>
+              </m:sSubPr>
+              <m:e>
+                <m:r>
+                  <w:rPr>
+                    <w:rFonts w:ascii="Cambria Math" w:hAnsi="Cambria Math"/>
+                  </w:rPr>
+                  <m:t>T</m:t>
+                </m:r>
+              </m:e>
+              <m:sub>
+                <m:r>
+                  <w:rPr>
+                    <w:rFonts w:ascii="Cambria Math" w:hAnsi="Cambria Math"/>
+                  </w:rPr>
+                  <m:t>s</m:t>
+                </m:r>
+              </m:sub>
+            </m:sSub>
+            <m:sSup>
+              <m:sSupPr>
+                <m:ctrlPr>
+                  <w:rPr>
+                    <w:rFonts w:ascii="Cambria Math" w:hAnsi="Cambria Math"/>
+                  </w:rPr>
+                </m:ctrlPr>
+              </m:sSupPr>
+              <m:e>
+                <m:r>
+                  <m:rPr>
+                    <m:sty m:val="p"/>
+                  </m:rPr>
+                  <w:rPr>
+                    <w:rFonts w:ascii="Cambria Math" w:hAnsi="Cambria Math"/>
+                  </w:rPr>
+                  <m:t>sinc</m:t>
+                </m:r>
+              </m:e>
+              <m:sup>
+                <m:r>
+                  <m:rPr>
+                    <m:sty m:val="p"/>
+                  </m:rPr>
+                  <w:rPr>
+                    <w:rFonts w:ascii="Cambria Math" w:hAnsi="Cambria Math"/>
+                  </w:rPr>
+                  <m:t>2</m:t>
+                </m:r>
+              </m:sup>
+            </m:sSup>
+          </m:fName>
+          <m:e>
+            <m:d>
+              <m:dPr>
+                <m:ctrlPr>
+                  <w:rPr>
+                    <w:rFonts w:ascii="Cambria Math" w:hAnsi="Cambria Math"/>
+                    <w:i/>
+                  </w:rPr>
+                </m:ctrlPr>
+              </m:dPr>
+              <m:e>
+                <m:r>
+                  <w:rPr>
+                    <w:rFonts w:ascii="Cambria Math" w:hAnsi="Cambria Math"/>
+                  </w:rPr>
+                  <m:t>πt</m:t>
+                </m:r>
+                <m:sSub>
+                  <m:sSubPr>
+                    <m:ctrlPr>
+                      <w:rPr>
+                        <w:rFonts w:ascii="Cambria Math" w:hAnsi="Cambria Math"/>
+                        <w:i/>
+                      </w:rPr>
+                    </m:ctrlPr>
+                  </m:sSubPr>
+                  <m:e>
+                    <m:r>
+                      <w:rPr>
+                        <w:rFonts w:ascii="Cambria Math" w:hAnsi="Cambria Math"/>
+                      </w:rPr>
+                      <m:t>T</m:t>
+                    </m:r>
+                  </m:e>
+                  <m:sub>
+                    <m:r>
+                      <w:rPr>
+                        <w:rFonts w:ascii="Cambria Math" w:hAnsi="Cambria Math"/>
+                      </w:rPr>
+                      <m:t>s</m:t>
+                    </m:r>
+                  </m:sub>
+                </m:sSub>
+              </m:e>
+            </m:d>
+          </m:e>
+        </m:func>
+      </m:oMath>
+      <w:r>
+        <w:t xml:space="preserve"> </w:t>
+      </w:r>
+      <m:oMath>
+        <m:r>
+          <w:rPr>
+            <w:rFonts w:ascii="Cambria Math" w:hAnsi="Cambria Math"/>
+          </w:rPr>
+          <m:t>E</m:t>
+        </m:r>
+        <m:d>
+          <m:dPr>
+            <m:ctrlPr>
+              <w:rPr>
+                <w:rFonts w:ascii="Cambria Math" w:hAnsi="Cambria Math"/>
+                <w:i/>
+              </w:rPr>
+            </m:ctrlPr>
+          </m:dPr>
+          <m:e>
+            <m:r>
+              <w:rPr>
+                <w:rFonts w:ascii="Cambria Math" w:hAnsi="Cambria Math"/>
+              </w:rPr>
+              <m:t>f</m:t>
+            </m:r>
+          </m:e>
+        </m:d>
+        <m:r>
+          <w:rPr>
+            <w:rFonts w:ascii="Cambria Math" w:hAnsi="Cambria Math"/>
+          </w:rPr>
+          <m:t>=</m:t>
+        </m:r>
+        <m:f>
+          <m:fPr>
+            <m:ctrlPr>
+              <w:rPr>
+                <w:rFonts w:ascii="Cambria Math" w:hAnsi="Cambria Math"/>
+                <w:i/>
+              </w:rPr>
+            </m:ctrlPr>
+          </m:fPr>
+          <m:num>
+            <m:r>
+              <w:rPr>
+                <w:rFonts w:ascii="Cambria Math" w:hAnsi="Cambria Math"/>
+              </w:rPr>
+              <m:t>1</m:t>
+            </m:r>
+          </m:num>
+          <m:den>
+            <m:func>
+              <m:funcPr>
+                <m:ctrlPr>
+                  <w:rPr>
+                    <w:rFonts w:ascii="Cambria Math" w:hAnsi="Cambria Math"/>
+                    <w:i/>
+                  </w:rPr>
+                </m:ctrlPr>
+              </m:funcPr>
+              <m:fName>
+                <m:sSup>
+                  <m:sSupPr>
+                    <m:ctrlPr>
+                      <w:rPr>
+                        <w:rFonts w:ascii="Cambria Math" w:hAnsi="Cambria Math"/>
+                      </w:rPr>
+                    </m:ctrlPr>
+                  </m:sSupPr>
+                  <m:e>
+                    <m:r>
+                      <m:rPr>
+                        <m:sty m:val="p"/>
+                      </m:rPr>
+                      <w:rPr>
+                        <w:rFonts w:ascii="Cambria Math" w:hAnsi="Cambria Math"/>
+                      </w:rPr>
+                      <m:t>sinc</m:t>
+                    </m:r>
+                  </m:e>
+                  <m:sup>
+                    <m:r>
+                      <m:rPr>
+                        <m:sty m:val="p"/>
+                      </m:rPr>
+                      <w:rPr>
+                        <w:rFonts w:ascii="Cambria Math" w:hAnsi="Cambria Math"/>
+                      </w:rPr>
+                      <m:t>2</m:t>
+                    </m:r>
+                  </m:sup>
+                </m:sSup>
+              </m:fName>
+              <m:e>
+                <m:d>
+                  <m:dPr>
+                    <m:ctrlPr>
+                      <w:rPr>
+                        <w:rFonts w:ascii="Cambria Math" w:hAnsi="Cambria Math"/>
+                        <w:i/>
+                      </w:rPr>
+                    </m:ctrlPr>
+                  </m:dPr>
+                  <m:e>
+                    <m:r>
+                      <w:rPr>
+                        <w:rFonts w:ascii="Cambria Math" w:hAnsi="Cambria Math"/>
+                      </w:rPr>
+                      <m:t>πt</m:t>
+                    </m:r>
+                    <m:sSub>
+                      <m:sSubPr>
+                        <m:ctrlPr>
+                          <w:rPr>
+                            <w:rFonts w:ascii="Cambria Math" w:hAnsi="Cambria Math"/>
+                            <w:i/>
+                          </w:rPr>
+                        </m:ctrlPr>
+                      </m:sSubPr>
+                      <m:e>
+                        <m:r>
+                          <w:rPr>
+                            <w:rFonts w:ascii="Cambria Math" w:hAnsi="Cambria Math"/>
+                          </w:rPr>
+                          <m:t>T</m:t>
+                        </m:r>
+                      </m:e>
+                      <m:sub>
+                        <m:r>
+                          <w:rPr>
+                            <w:rFonts w:ascii="Cambria Math" w:hAnsi="Cambria Math"/>
+                          </w:rPr>
+                          <m:t>s</m:t>
+                        </m:r>
+                      </m:sub>
+                    </m:sSub>
+                  </m:e>
+                </m:d>
+              </m:e>
+            </m:func>
+          </m:den>
+        </m:f>
+      </m:oMath>
+    </w:p>
+    <w:p>
+      <w:pPr>
+        <w:spacing w:after="3"/>
+      </w:pPr>
+      <w:r>
+        <w:rPr>
+          <w:noProof/>
+        </w:rPr>
         <w:drawing>
           <wp:inline distT="0" distB="0" distL="0" distR="0" wp14:anchorId="3FCC34BF" wp14:editId="435C3050">
             <wp:extent cx="5943600" cy="2453640"/>
@@ -304,7 +2490,7 @@
                     <pic:cNvPicPr/>
                   </pic:nvPicPr>
                   <pic:blipFill>
-                    <a:blip r:embed="rId7"/>
+                    <a:blip r:embed="rId8"/>
                     <a:stretch>
                       <a:fillRect/>
                     </a:stretch>
@@ -327,14 +2513,493 @@
     </w:p>
     <w:p>
       <w:pPr>
+        <w:pStyle w:val="ListParagraph"/>
+        <w:numPr>
+          <w:ilvl w:val="0"/>
+          <w:numId w:val="2"/>
+        </w:numPr>
         <w:spacing w:after="3"/>
       </w:pPr>
+      <m:oMath>
+        <m:func>
+          <m:funcPr>
+            <m:ctrlPr>
+              <w:rPr>
+                <w:rFonts w:ascii="Cambria Math" w:hAnsi="Cambria Math"/>
+                <w:i/>
+              </w:rPr>
+            </m:ctrlPr>
+          </m:funcPr>
+          <m:fName>
+            <m:sSub>
+              <m:sSubPr>
+                <m:ctrlPr>
+                  <w:rPr>
+                    <w:rFonts w:ascii="Cambria Math" w:hAnsi="Cambria Math"/>
+                    <w:i/>
+                  </w:rPr>
+                </m:ctrlPr>
+              </m:sSubPr>
+              <m:e>
+                <m:r>
+                  <m:rPr>
+                    <m:sty m:val="p"/>
+                  </m:rPr>
+                  <w:rPr>
+                    <w:rFonts w:ascii="Cambria Math" w:hAnsi="Cambria Math"/>
+                  </w:rPr>
+                  <m:t>log</m:t>
+                </m:r>
+                <m:ctrlPr>
+                  <w:rPr>
+                    <w:rFonts w:ascii="Cambria Math" w:hAnsi="Cambria Math"/>
+                  </w:rPr>
+                </m:ctrlPr>
+              </m:e>
+              <m:sub>
+                <m:r>
+                  <w:rPr>
+                    <w:rFonts w:ascii="Cambria Math" w:hAnsi="Cambria Math"/>
+                  </w:rPr>
+                  <m:t>2</m:t>
+                </m:r>
+                <m:ctrlPr>
+                  <w:rPr>
+                    <w:rFonts w:ascii="Cambria Math" w:hAnsi="Cambria Math"/>
+                  </w:rPr>
+                </m:ctrlPr>
+              </m:sub>
+            </m:sSub>
+          </m:fName>
+          <m:e>
+            <m:r>
+              <w:rPr>
+                <w:rFonts w:ascii="Cambria Math" w:hAnsi="Cambria Math"/>
+              </w:rPr>
+              <m:t>65,536</m:t>
+            </m:r>
+          </m:e>
+        </m:func>
+        <m:r>
+          <w:rPr>
+            <w:rFonts w:ascii="Cambria Math" w:hAnsi="Cambria Math"/>
+          </w:rPr>
+          <m:t>=16</m:t>
+        </m:r>
+      </m:oMath>
+      <w:r>
+        <w:t xml:space="preserve"> bits</w:t>
+      </w:r>
     </w:p>
     <w:p>
       <w:pPr>
+        <w:pStyle w:val="ListParagraph"/>
+        <w:numPr>
+          <w:ilvl w:val="0"/>
+          <w:numId w:val="2"/>
+        </w:numPr>
         <w:spacing w:after="3"/>
       </w:pPr>
       <w:r>
+        <w:t xml:space="preserve">SQNR = </w:t>
+      </w:r>
+      <m:oMath>
+        <m:f>
+          <m:fPr>
+            <m:ctrlPr>
+              <w:rPr>
+                <w:rFonts w:ascii="Cambria Math" w:hAnsi="Cambria Math"/>
+                <w:i/>
+              </w:rPr>
+            </m:ctrlPr>
+          </m:fPr>
+          <m:num>
+            <m:r>
+              <w:rPr>
+                <w:rFonts w:ascii="Cambria Math" w:hAnsi="Cambria Math"/>
+              </w:rPr>
+              <m:t>3</m:t>
+            </m:r>
+            <m:sSub>
+              <m:sSubPr>
+                <m:ctrlPr>
+                  <w:rPr>
+                    <w:rFonts w:ascii="Cambria Math" w:hAnsi="Cambria Math"/>
+                    <w:i/>
+                  </w:rPr>
+                </m:ctrlPr>
+              </m:sSubPr>
+              <m:e>
+                <m:r>
+                  <w:rPr>
+                    <w:rFonts w:ascii="Cambria Math" w:hAnsi="Cambria Math"/>
+                  </w:rPr>
+                  <m:t>S</m:t>
+                </m:r>
+              </m:e>
+              <m:sub>
+                <m:r>
+                  <w:rPr>
+                    <w:rFonts w:ascii="Cambria Math" w:hAnsi="Cambria Math"/>
+                  </w:rPr>
+                  <m:t>o</m:t>
+                </m:r>
+              </m:sub>
+            </m:sSub>
+            <m:sSup>
+              <m:sSupPr>
+                <m:ctrlPr>
+                  <w:rPr>
+                    <w:rFonts w:ascii="Cambria Math" w:hAnsi="Cambria Math"/>
+                    <w:i/>
+                  </w:rPr>
+                </m:ctrlPr>
+              </m:sSupPr>
+              <m:e>
+                <m:r>
+                  <w:rPr>
+                    <w:rFonts w:ascii="Cambria Math" w:hAnsi="Cambria Math"/>
+                  </w:rPr>
+                  <m:t>L</m:t>
+                </m:r>
+              </m:e>
+              <m:sup>
+                <m:r>
+                  <w:rPr>
+                    <w:rFonts w:ascii="Cambria Math" w:hAnsi="Cambria Math"/>
+                  </w:rPr>
+                  <m:t>2</m:t>
+                </m:r>
+              </m:sup>
+            </m:sSup>
+          </m:num>
+          <m:den>
+            <m:sSubSup>
+              <m:sSubSupPr>
+                <m:ctrlPr>
+                  <w:rPr>
+                    <w:rFonts w:ascii="Cambria Math" w:hAnsi="Cambria Math"/>
+                    <w:i/>
+                  </w:rPr>
+                </m:ctrlPr>
+              </m:sSubSupPr>
+              <m:e>
+                <m:r>
+                  <w:rPr>
+                    <w:rFonts w:ascii="Cambria Math" w:hAnsi="Cambria Math"/>
+                  </w:rPr>
+                  <m:t>m</m:t>
+                </m:r>
+              </m:e>
+              <m:sub>
+                <m:r>
+                  <w:rPr>
+                    <w:rFonts w:ascii="Cambria Math" w:hAnsi="Cambria Math"/>
+                  </w:rPr>
+                  <m:t>p</m:t>
+                </m:r>
+              </m:sub>
+              <m:sup>
+                <m:r>
+                  <w:rPr>
+                    <w:rFonts w:ascii="Cambria Math" w:hAnsi="Cambria Math"/>
+                  </w:rPr>
+                  <m:t>2</m:t>
+                </m:r>
+              </m:sup>
+            </m:sSubSup>
+          </m:den>
+        </m:f>
+      </m:oMath>
+      <w:r>
+        <w:t xml:space="preserve"> = </w:t>
+      </w:r>
+      <m:oMath>
+        <m:f>
+          <m:fPr>
+            <m:ctrlPr>
+              <w:rPr>
+                <w:rFonts w:ascii="Cambria Math" w:hAnsi="Cambria Math"/>
+                <w:i/>
+              </w:rPr>
+            </m:ctrlPr>
+          </m:fPr>
+          <m:num>
+            <m:r>
+              <w:rPr>
+                <w:rFonts w:ascii="Cambria Math" w:hAnsi="Cambria Math"/>
+              </w:rPr>
+              <m:t>3*0.1*</m:t>
+            </m:r>
+            <m:r>
+              <w:rPr>
+                <w:rFonts w:ascii="Cambria Math" w:hAnsi="Cambria Math"/>
+              </w:rPr>
+              <m:t>(</m:t>
+            </m:r>
+            <m:sSup>
+              <m:sSupPr>
+                <m:ctrlPr>
+                  <w:rPr>
+                    <w:rFonts w:ascii="Cambria Math" w:hAnsi="Cambria Math"/>
+                    <w:i/>
+                  </w:rPr>
+                </m:ctrlPr>
+              </m:sSupPr>
+              <m:e>
+                <m:r>
+                  <w:rPr>
+                    <w:rFonts w:ascii="Cambria Math" w:hAnsi="Cambria Math"/>
+                  </w:rPr>
+                  <m:t>2</m:t>
+                </m:r>
+              </m:e>
+              <m:sup>
+                <m:r>
+                  <w:rPr>
+                    <w:rFonts w:ascii="Cambria Math" w:hAnsi="Cambria Math"/>
+                  </w:rPr>
+                  <m:t>32</m:t>
+                </m:r>
+              </m:sup>
+            </m:sSup>
+            <m:r>
+              <w:rPr>
+                <w:rFonts w:ascii="Cambria Math" w:hAnsi="Cambria Math"/>
+              </w:rPr>
+              <m:t>+1)</m:t>
+            </m:r>
+          </m:num>
+          <m:den>
+            <m:sSup>
+              <m:sSupPr>
+                <m:ctrlPr>
+                  <w:rPr>
+                    <w:rFonts w:ascii="Cambria Math" w:hAnsi="Cambria Math"/>
+                    <w:i/>
+                  </w:rPr>
+                </m:ctrlPr>
+              </m:sSupPr>
+              <m:e>
+                <m:r>
+                  <w:rPr>
+                    <w:rFonts w:ascii="Cambria Math" w:hAnsi="Cambria Math"/>
+                  </w:rPr>
+                  <m:t>1</m:t>
+                </m:r>
+              </m:e>
+              <m:sup>
+                <m:r>
+                  <w:rPr>
+                    <w:rFonts w:ascii="Cambria Math" w:hAnsi="Cambria Math"/>
+                  </w:rPr>
+                  <m:t>2</m:t>
+                </m:r>
+              </m:sup>
+            </m:sSup>
+          </m:den>
+        </m:f>
+        <m:r>
+          <w:rPr>
+            <w:rFonts w:ascii="Cambria Math" w:hAnsi="Cambria Math"/>
+          </w:rPr>
+          <m:t>≈</m:t>
+        </m:r>
+        <m:r>
+          <w:rPr>
+            <w:rFonts w:ascii="Cambria Math" w:hAnsi="Cambria Math"/>
+          </w:rPr>
+          <m:t>1</m:t>
+        </m:r>
+        <m:r>
+          <w:rPr>
+            <w:rFonts w:ascii="Cambria Math" w:hAnsi="Cambria Math"/>
+          </w:rPr>
+          <m:t>.</m:t>
+        </m:r>
+        <m:r>
+          <w:rPr>
+            <w:rFonts w:ascii="Cambria Math" w:hAnsi="Cambria Math"/>
+          </w:rPr>
+          <m:t>2</m:t>
+        </m:r>
+        <m:r>
+          <w:rPr>
+            <w:rFonts w:ascii="Cambria Math" w:hAnsi="Cambria Math"/>
+          </w:rPr>
+          <m:t>8*</m:t>
+        </m:r>
+        <m:sSup>
+          <m:sSupPr>
+            <m:ctrlPr>
+              <w:rPr>
+                <w:rFonts w:ascii="Cambria Math" w:hAnsi="Cambria Math"/>
+                <w:i/>
+              </w:rPr>
+            </m:ctrlPr>
+          </m:sSupPr>
+          <m:e>
+            <m:r>
+              <w:rPr>
+                <w:rFonts w:ascii="Cambria Math" w:hAnsi="Cambria Math"/>
+              </w:rPr>
+              <m:t>10</m:t>
+            </m:r>
+          </m:e>
+          <m:sup>
+            <m:r>
+              <w:rPr>
+                <w:rFonts w:ascii="Cambria Math" w:hAnsi="Cambria Math"/>
+              </w:rPr>
+              <m:t>9</m:t>
+            </m:r>
+          </m:sup>
+        </m:sSup>
+      </m:oMath>
+    </w:p>
+    <w:p>
+      <w:pPr>
+        <w:pStyle w:val="ListParagraph"/>
+        <w:numPr>
+          <w:ilvl w:val="0"/>
+          <w:numId w:val="2"/>
+        </w:numPr>
+        <w:spacing w:after="3"/>
+      </w:pPr>
+      <w:r>
+        <w:t xml:space="preserve">We must sample at least twice the highest frequency to meet Nyquist, </w:t>
+      </w:r>
+      <m:oMath>
+        <m:sSub>
+          <m:sSubPr>
+            <m:ctrlPr>
+              <w:rPr>
+                <w:rFonts w:ascii="Cambria Math" w:hAnsi="Cambria Math"/>
+                <w:i/>
+              </w:rPr>
+            </m:ctrlPr>
+          </m:sSubPr>
+          <m:e>
+            <m:r>
+              <w:rPr>
+                <w:rFonts w:ascii="Cambria Math" w:hAnsi="Cambria Math"/>
+              </w:rPr>
+              <m:t>f</m:t>
+            </m:r>
+          </m:e>
+          <m:sub>
+            <m:r>
+              <w:rPr>
+                <w:rFonts w:ascii="Cambria Math" w:hAnsi="Cambria Math"/>
+              </w:rPr>
+              <m:t>s</m:t>
+            </m:r>
+          </m:sub>
+        </m:sSub>
+        <m:r>
+          <w:rPr>
+            <w:rFonts w:ascii="Cambria Math" w:hAnsi="Cambria Math"/>
+          </w:rPr>
+          <m:t>=30 kHz</m:t>
+        </m:r>
+      </m:oMath>
+    </w:p>
+    <w:p>
+      <w:pPr>
+        <w:pStyle w:val="ListParagraph"/>
+        <w:spacing w:after="3"/>
+      </w:pPr>
+      <m:oMathPara>
+        <m:oMath>
+          <m:r>
+            <w:rPr>
+              <w:rFonts w:ascii="Cambria Math" w:hAnsi="Cambria Math"/>
+            </w:rPr>
+            <m:t>30 kSamples*16 bits= 480 kbps</m:t>
+          </m:r>
+        </m:oMath>
+      </m:oMathPara>
+    </w:p>
+    <w:p>
+      <w:pPr>
+        <w:pStyle w:val="ListParagraph"/>
+        <w:numPr>
+          <w:ilvl w:val="0"/>
+          <w:numId w:val="2"/>
+        </w:numPr>
+        <w:spacing w:after="3"/>
+      </w:pPr>
+      <m:oMath>
+        <m:r>
+          <w:rPr>
+            <w:rFonts w:ascii="Cambria Math" w:hAnsi="Cambria Math"/>
+          </w:rPr>
+          <m:t>44.1 k*16 bits=705.6 kbps</m:t>
+        </m:r>
+      </m:oMath>
+    </w:p>
+    <w:p>
+      <w:pPr>
+        <w:spacing w:after="3"/>
+        <w:ind w:left="720"/>
+      </w:pPr>
+      <m:oMathPara>
+        <m:oMath>
+          <m:r>
+            <w:rPr>
+              <w:rFonts w:ascii="Cambria Math" w:hAnsi="Cambria Math"/>
+            </w:rPr>
+            <m:t>B</m:t>
+          </m:r>
+          <m:sSub>
+            <m:sSubPr>
+              <m:ctrlPr>
+                <w:rPr>
+                  <w:rFonts w:ascii="Cambria Math" w:hAnsi="Cambria Math"/>
+                  <w:i/>
+                </w:rPr>
+              </m:ctrlPr>
+            </m:sSubPr>
+            <m:e>
+              <m:r>
+                <w:rPr>
+                  <w:rFonts w:ascii="Cambria Math" w:hAnsi="Cambria Math"/>
+                </w:rPr>
+                <m:t>W</m:t>
+              </m:r>
+            </m:e>
+            <m:sub>
+              <m:r>
+                <w:rPr>
+                  <w:rFonts w:ascii="Cambria Math" w:hAnsi="Cambria Math"/>
+                </w:rPr>
+                <m:t>min</m:t>
+              </m:r>
+            </m:sub>
+          </m:sSub>
+          <m:r>
+            <w:rPr>
+              <w:rFonts w:ascii="Cambria Math" w:hAnsi="Cambria Math"/>
+            </w:rPr>
+            <m:t>=352.8 kHz</m:t>
+          </m:r>
+        </m:oMath>
+      </m:oMathPara>
+    </w:p>
+    <w:p>
+      <w:pPr>
+        <w:spacing w:after="3"/>
+        <w:ind w:left="720"/>
+      </w:pPr>
+    </w:p>
+    <w:p>
+      <w:pPr>
+        <w:spacing w:after="3"/>
+      </w:pPr>
+      <w:r>
+        <w:rPr>
+          <w:noProof/>
+        </w:rPr>
         <w:lastRenderedPageBreak/>
         <w:drawing>
           <wp:inline distT="0" distB="0" distL="0" distR="0" wp14:anchorId="4CE8E2E7" wp14:editId="392780C7">
@@ -352,7 +3017,7 @@
                     <pic:cNvPicPr/>
                   </pic:nvPicPr>
                   <pic:blipFill>
-                    <a:blip r:embed="rId8"/>
+                    <a:blip r:embed="rId9"/>
                     <a:stretch>
                       <a:fillRect/>
                     </a:stretch>
@@ -373,6 +3038,468 @@
         </w:drawing>
       </w:r>
     </w:p>
+    <w:p>
+      <w:pPr>
+        <w:pStyle w:val="ListParagraph"/>
+        <w:numPr>
+          <w:ilvl w:val="0"/>
+          <w:numId w:val="3"/>
+        </w:numPr>
+        <w:spacing w:after="3"/>
+      </w:pPr>
+      <m:oMath>
+        <m:f>
+          <m:fPr>
+            <m:ctrlPr>
+              <w:rPr>
+                <w:rFonts w:ascii="Cambria Math" w:hAnsi="Cambria Math"/>
+                <w:i/>
+              </w:rPr>
+            </m:ctrlPr>
+          </m:fPr>
+          <m:num>
+            <m:r>
+              <m:rPr>
+                <m:sty m:val="p"/>
+              </m:rPr>
+              <w:rPr>
+                <w:rFonts w:ascii="Cambria Math" w:hAnsi="Cambria Math"/>
+              </w:rPr>
+              <m:t>Δ</m:t>
+            </m:r>
+            <m:ctrlPr>
+              <w:rPr>
+                <w:rFonts w:ascii="Cambria Math" w:hAnsi="Cambria Math"/>
+              </w:rPr>
+            </m:ctrlPr>
+          </m:num>
+          <m:den>
+            <m:r>
+              <w:rPr>
+                <w:rFonts w:ascii="Cambria Math" w:hAnsi="Cambria Math"/>
+              </w:rPr>
+              <m:t>2</m:t>
+            </m:r>
+          </m:den>
+        </m:f>
+        <m:r>
+          <w:rPr>
+            <w:rFonts w:ascii="Cambria Math" w:hAnsi="Cambria Math"/>
+          </w:rPr>
+          <m:t>=0.01</m:t>
+        </m:r>
+        <m:sSub>
+          <m:sSubPr>
+            <m:ctrlPr>
+              <w:rPr>
+                <w:rFonts w:ascii="Cambria Math" w:hAnsi="Cambria Math"/>
+                <w:i/>
+              </w:rPr>
+            </m:ctrlPr>
+          </m:sSubPr>
+          <m:e>
+            <m:r>
+              <w:rPr>
+                <w:rFonts w:ascii="Cambria Math" w:hAnsi="Cambria Math"/>
+              </w:rPr>
+              <m:t>m</m:t>
+            </m:r>
+          </m:e>
+          <m:sub>
+            <m:r>
+              <w:rPr>
+                <w:rFonts w:ascii="Cambria Math" w:hAnsi="Cambria Math"/>
+              </w:rPr>
+              <m:t>p</m:t>
+            </m:r>
+          </m:sub>
+        </m:sSub>
+      </m:oMath>
+      <w:r>
+        <w:t xml:space="preserve"> -- </w:t>
+      </w:r>
+      <m:oMath>
+        <m:r>
+          <m:rPr>
+            <m:sty m:val="p"/>
+          </m:rPr>
+          <w:rPr>
+            <w:rFonts w:ascii="Cambria Math" w:hAnsi="Cambria Math"/>
+          </w:rPr>
+          <m:t>Δ</m:t>
+        </m:r>
+        <m:r>
+          <m:rPr>
+            <m:sty m:val="p"/>
+          </m:rPr>
+          <w:rPr>
+            <w:rFonts w:ascii="Cambria Math" w:hAnsi="Cambria Math"/>
+          </w:rPr>
+          <m:t>=</m:t>
+        </m:r>
+        <m:f>
+          <m:fPr>
+            <m:ctrlPr>
+              <w:rPr>
+                <w:rFonts w:ascii="Cambria Math" w:hAnsi="Cambria Math"/>
+                <w:i/>
+              </w:rPr>
+            </m:ctrlPr>
+          </m:fPr>
+          <m:num>
+            <m:r>
+              <m:rPr>
+                <m:sty m:val="p"/>
+              </m:rPr>
+              <w:rPr>
+                <w:rFonts w:ascii="Cambria Math" w:hAnsi="Cambria Math"/>
+              </w:rPr>
+              <m:t>2</m:t>
+            </m:r>
+            <m:sSub>
+              <m:sSubPr>
+                <m:ctrlPr>
+                  <w:rPr>
+                    <w:rFonts w:ascii="Cambria Math" w:hAnsi="Cambria Math"/>
+                  </w:rPr>
+                </m:ctrlPr>
+              </m:sSubPr>
+              <m:e>
+                <m:r>
+                  <m:rPr>
+                    <m:sty m:val="p"/>
+                  </m:rPr>
+                  <w:rPr>
+                    <w:rFonts w:ascii="Cambria Math" w:hAnsi="Cambria Math"/>
+                  </w:rPr>
+                  <m:t>m</m:t>
+                </m:r>
+              </m:e>
+              <m:sub>
+                <m:r>
+                  <m:rPr>
+                    <m:sty m:val="p"/>
+                  </m:rPr>
+                  <w:rPr>
+                    <w:rFonts w:ascii="Cambria Math" w:hAnsi="Cambria Math"/>
+                  </w:rPr>
+                  <m:t>p</m:t>
+                </m:r>
+              </m:sub>
+            </m:sSub>
+          </m:num>
+          <m:den>
+            <m:r>
+              <w:rPr>
+                <w:rFonts w:ascii="Cambria Math" w:hAnsi="Cambria Math"/>
+              </w:rPr>
+              <m:t>L</m:t>
+            </m:r>
+          </m:den>
+        </m:f>
+      </m:oMath>
+      <w:r>
+        <w:t xml:space="preserve"> -- </w:t>
+      </w:r>
+      <m:oMath>
+        <m:r>
+          <w:rPr>
+            <w:rFonts w:ascii="Cambria Math" w:hAnsi="Cambria Math"/>
+          </w:rPr>
+          <m:t>L=</m:t>
+        </m:r>
+        <m:f>
+          <m:fPr>
+            <m:ctrlPr>
+              <w:rPr>
+                <w:rFonts w:ascii="Cambria Math" w:hAnsi="Cambria Math"/>
+                <w:i/>
+              </w:rPr>
+            </m:ctrlPr>
+          </m:fPr>
+          <m:num>
+            <m:r>
+              <w:rPr>
+                <w:rFonts w:ascii="Cambria Math" w:hAnsi="Cambria Math"/>
+              </w:rPr>
+              <m:t>2</m:t>
+            </m:r>
+            <m:sSub>
+              <m:sSubPr>
+                <m:ctrlPr>
+                  <w:rPr>
+                    <w:rFonts w:ascii="Cambria Math" w:hAnsi="Cambria Math"/>
+                    <w:i/>
+                  </w:rPr>
+                </m:ctrlPr>
+              </m:sSubPr>
+              <m:e>
+                <m:r>
+                  <w:rPr>
+                    <w:rFonts w:ascii="Cambria Math" w:hAnsi="Cambria Math"/>
+                  </w:rPr>
+                  <m:t>m</m:t>
+                </m:r>
+              </m:e>
+              <m:sub>
+                <m:r>
+                  <w:rPr>
+                    <w:rFonts w:ascii="Cambria Math" w:hAnsi="Cambria Math"/>
+                  </w:rPr>
+                  <m:t>p</m:t>
+                </m:r>
+              </m:sub>
+            </m:sSub>
+          </m:num>
+          <m:den>
+            <m:r>
+              <w:rPr>
+                <w:rFonts w:ascii="Cambria Math" w:hAnsi="Cambria Math"/>
+              </w:rPr>
+              <m:t>0.02</m:t>
+            </m:r>
+            <m:sSub>
+              <m:sSubPr>
+                <m:ctrlPr>
+                  <w:rPr>
+                    <w:rFonts w:ascii="Cambria Math" w:hAnsi="Cambria Math"/>
+                    <w:i/>
+                  </w:rPr>
+                </m:ctrlPr>
+              </m:sSubPr>
+              <m:e>
+                <m:r>
+                  <w:rPr>
+                    <w:rFonts w:ascii="Cambria Math" w:hAnsi="Cambria Math"/>
+                  </w:rPr>
+                  <m:t>m</m:t>
+                </m:r>
+              </m:e>
+              <m:sub>
+                <m:r>
+                  <w:rPr>
+                    <w:rFonts w:ascii="Cambria Math" w:hAnsi="Cambria Math"/>
+                  </w:rPr>
+                  <m:t>p</m:t>
+                </m:r>
+              </m:sub>
+            </m:sSub>
+          </m:den>
+        </m:f>
+        <m:r>
+          <w:rPr>
+            <w:rFonts w:ascii="Cambria Math" w:hAnsi="Cambria Math"/>
+          </w:rPr>
+          <m:t>=100</m:t>
+        </m:r>
+      </m:oMath>
+      <w:r>
+        <w:t xml:space="preserve">, </w:t>
+      </w:r>
+      <m:oMath>
+        <m:sSub>
+          <m:sSubPr>
+            <m:ctrlPr>
+              <w:rPr>
+                <w:rFonts w:ascii="Cambria Math" w:hAnsi="Cambria Math"/>
+                <w:i/>
+              </w:rPr>
+            </m:ctrlPr>
+          </m:sSubPr>
+          <m:e>
+            <m:r>
+              <w:rPr>
+                <w:rFonts w:ascii="Cambria Math" w:hAnsi="Cambria Math"/>
+              </w:rPr>
+              <m:t>N</m:t>
+            </m:r>
+          </m:e>
+          <m:sub>
+            <m:r>
+              <w:rPr>
+                <w:rFonts w:ascii="Cambria Math" w:hAnsi="Cambria Math"/>
+              </w:rPr>
+              <m:t>bits</m:t>
+            </m:r>
+          </m:sub>
+        </m:sSub>
+        <m:r>
+          <w:rPr>
+            <w:rFonts w:ascii="Cambria Math" w:hAnsi="Cambria Math"/>
+          </w:rPr>
+          <m:t>=</m:t>
+        </m:r>
+        <m:func>
+          <m:funcPr>
+            <m:ctrlPr>
+              <w:rPr>
+                <w:rFonts w:ascii="Cambria Math" w:hAnsi="Cambria Math"/>
+                <w:i/>
+              </w:rPr>
+            </m:ctrlPr>
+          </m:funcPr>
+          <m:fName>
+            <m:sSub>
+              <m:sSubPr>
+                <m:ctrlPr>
+                  <w:rPr>
+                    <w:rFonts w:ascii="Cambria Math" w:hAnsi="Cambria Math"/>
+                    <w:i/>
+                  </w:rPr>
+                </m:ctrlPr>
+              </m:sSubPr>
+              <m:e>
+                <m:r>
+                  <m:rPr>
+                    <m:sty m:val="p"/>
+                  </m:rPr>
+                  <w:rPr>
+                    <w:rFonts w:ascii="Cambria Math" w:hAnsi="Cambria Math"/>
+                  </w:rPr>
+                  <m:t>log</m:t>
+                </m:r>
+                <m:ctrlPr>
+                  <w:rPr>
+                    <w:rFonts w:ascii="Cambria Math" w:hAnsi="Cambria Math"/>
+                  </w:rPr>
+                </m:ctrlPr>
+              </m:e>
+              <m:sub>
+                <m:r>
+                  <w:rPr>
+                    <w:rFonts w:ascii="Cambria Math" w:hAnsi="Cambria Math"/>
+                  </w:rPr>
+                  <m:t>2</m:t>
+                </m:r>
+                <m:ctrlPr>
+                  <w:rPr>
+                    <w:rFonts w:ascii="Cambria Math" w:hAnsi="Cambria Math"/>
+                  </w:rPr>
+                </m:ctrlPr>
+              </m:sub>
+            </m:sSub>
+          </m:fName>
+          <m:e>
+            <m:r>
+              <w:rPr>
+                <w:rFonts w:ascii="Cambria Math" w:hAnsi="Cambria Math"/>
+              </w:rPr>
+              <m:t>100</m:t>
+            </m:r>
+          </m:e>
+        </m:func>
+        <m:r>
+          <w:rPr>
+            <w:rFonts w:ascii="Cambria Math" w:hAnsi="Cambria Math"/>
+          </w:rPr>
+          <m:t>=7</m:t>
+        </m:r>
+      </m:oMath>
+      <w:r>
+        <w:t xml:space="preserve"> bi</w:t>
+      </w:r>
+      <w:proofErr w:type="spellStart"/>
+      <w:r>
+        <w:t>ts</w:t>
+      </w:r>
+      <w:proofErr w:type="spellEnd"/>
+    </w:p>
+    <w:p>
+      <w:pPr>
+        <w:pStyle w:val="ListParagraph"/>
+        <w:numPr>
+          <w:ilvl w:val="0"/>
+          <w:numId w:val="3"/>
+        </w:numPr>
+        <w:spacing w:after="3"/>
+      </w:pPr>
+      <w:r>
+        <w:t>Nyquist: 30 kHz – Sampling Rate: 32.4 kHz</w:t>
+      </w:r>
+      <w:r>
+        <w:t xml:space="preserve"> per </w:t>
+      </w:r>
+      <w:proofErr w:type="spellStart"/>
+      <w:r>
+        <w:t>stero</w:t>
+      </w:r>
+      <w:proofErr w:type="spellEnd"/>
+      <w:r>
+        <w:t xml:space="preserve"> channel</w:t>
+      </w:r>
+      <w:r>
+        <w:br/>
+      </w:r>
+      <w:r>
+        <w:t>Total Samples (Left and Right channels): 32.4 kHz * 2 = 64.8 kHz</w:t>
+      </w:r>
+    </w:p>
+    <w:p>
+      <w:pPr>
+        <w:pStyle w:val="ListParagraph"/>
+        <w:numPr>
+          <w:ilvl w:val="0"/>
+          <w:numId w:val="3"/>
+        </w:numPr>
+        <w:spacing w:after="3"/>
+      </w:pPr>
+      <w:r>
+        <w:t>64.8 kHz * 7 bits = 453.6 kbps or 56.7 kilobytes per second for each channel</w:t>
+      </w:r>
+      <w:r>
+        <w:br/>
+      </w:r>
+      <w:r>
+        <w:t xml:space="preserve">Total bit rate for all channels: 453.6 kbps * 500 channels = 226.8 </w:t>
+      </w:r>
+      <w:proofErr w:type="spellStart"/>
+      <w:r>
+        <w:t>mbps</w:t>
+      </w:r>
+      <w:proofErr w:type="spellEnd"/>
+    </w:p>
+    <w:p>
+      <w:pPr>
+        <w:pStyle w:val="ListParagraph"/>
+        <w:spacing w:after="3"/>
+      </w:pPr>
+      <w:r>
+        <w:t xml:space="preserve">1.02*226.8 = 231.336 </w:t>
+      </w:r>
+      <w:proofErr w:type="spellStart"/>
+      <w:r>
+        <w:t>mbps</w:t>
+      </w:r>
+      <w:proofErr w:type="spellEnd"/>
+      <w:r>
+        <w:t xml:space="preserve"> bit rate with 2% more bits</w:t>
+      </w:r>
+    </w:p>
+    <w:p>
+      <w:pPr>
+        <w:pStyle w:val="ListParagraph"/>
+        <w:spacing w:after="3"/>
+      </w:pPr>
+      <w:proofErr w:type="gramStart"/>
+      <w:r>
+        <w:t>BW(</w:t>
+      </w:r>
+      <w:proofErr w:type="gramEnd"/>
+      <w:r>
+        <w:t xml:space="preserve">min) = 231.336/2 = </w:t>
+      </w:r>
+      <w:r>
+        <w:t>115.668</w:t>
+      </w:r>
+      <w:r>
+        <w:t xml:space="preserve"> </w:t>
+      </w:r>
+      <w:proofErr w:type="spellStart"/>
+      <w:r>
+        <w:t>mbps</w:t>
+      </w:r>
+      <w:proofErr w:type="spellEnd"/>
+    </w:p>
     <w:sectPr>
       <w:pgSz w:w="12240" w:h="15840"/>
       <w:pgMar w:top="1440" w:right="1440" w:bottom="1440" w:left="1440" w:header="720" w:footer="720" w:gutter="0"/>
@@ -383,18 +3510,18 @@
 </file>
 
 <file path=word/numbering.xml><?xml version="1.0" encoding="utf-8"?>
-<w:numbering xmlns:wpc="http://schemas.microsoft.com/office/word/2010/wordprocessingCanvas" xmlns:cx="http://schemas.microsoft.com/office/drawing/2014/chartex" xmlns:cx1="http://schemas.microsoft.com/office/drawing/2015/9/8/chartex" xmlns:cx2="http://schemas.microsoft.com/office/drawing/2015/10/21/chartex" xmlns:cx3="http://schemas.microsoft.com/office/drawing/2016/5/9/chartex" xmlns:cx4="http://schemas.microsoft.com/office/drawing/2016/5/10/chartex" xmlns:cx5="http://schemas.microsoft.com/office/drawing/2016/5/11/chartex" xmlns:cx6="http://schemas.microsoft.com/office/drawing/2016/5/12/chartex" xmlns:cx7="http://schemas.microsoft.com/office/drawing/2016/5/13/chartex" xmlns:cx8="http://schemas.microsoft.com/office/drawing/2016/5/14/chartex" xmlns:mc="http://schemas.openxmlformats.org/markup-compatibility/2006" xmlns:aink="http://schemas.microsoft.com/office/drawing/2016/ink" xmlns:am3d="http://schemas.microsoft.com/office/drawing/2017/model3d" xmlns:o="urn:schemas-microsoft-com:office:office" xmlns:oel="http://schemas.microsoft.com/office/2019/extlst" xmlns:r="http://schemas.openxmlformats.org/officeDocument/2006/relationships" xmlns:m="http://schemas.openxmlformats.org/officeDocument/2006/math" xmlns:v="urn:schemas-microsoft-com:vml" xmlns:wp14="http://schemas.microsoft.com/office/word/2010/wordprocessingDrawing" xmlns:wp="http://schemas.openxmlformats.org/drawingml/2006/wordprocessingDrawing" xmlns:w10="urn:schemas-microsoft-com:office:word" xmlns:w="http://schemas.openxmlformats.org/wordprocessingml/2006/main" xmlns:w14="http://schemas.microsoft.com/office/word/2010/wordml" xmlns:w15="http://schemas.microsoft.com/office/word/2012/wordml" xmlns:w16cex="http://schemas.microsoft.com/office/word/2018/wordml/cex" xmlns:w16cid="http://schemas.microsoft.com/office/word/2016/wordml/cid" xmlns:w16="http://schemas.microsoft.com/office/word/2018/wordml" xmlns:w16sdtdh="http://schemas.microsoft.com/office/word/2020/wordml/sdtdatahash" xmlns:w16se="http://schemas.microsoft.com/office/word/2015/wordml/symex" xmlns:wpg="http://schemas.microsoft.com/office/word/2010/wordprocessingGroup" xmlns:wpi="http://schemas.microsoft.com/office/word/2010/wordprocessingInk" xmlns:wne="http://schemas.microsoft.com/office/word/2006/wordml" xmlns:wps="http://schemas.microsoft.com/office/word/2010/wordprocessingShape" mc:Ignorable="w14 w15 w16se w16cid w16 w16cex w16sdtdh wp14">
+<w:numbering xmlns:wpc="http://schemas.microsoft.com/office/word/2010/wordprocessingCanvas" xmlns:cx="http://schemas.microsoft.com/office/drawing/2014/chartex" xmlns:cx1="http://schemas.microsoft.com/office/drawing/2015/9/8/chartex" xmlns:cx2="http://schemas.microsoft.com/office/drawing/2015/10/21/chartex" xmlns:cx3="http://schemas.microsoft.com/office/drawing/2016/5/9/chartex" xmlns:cx4="http://schemas.microsoft.com/office/drawing/2016/5/10/chartex" xmlns:cx5="http://schemas.microsoft.com/office/drawing/2016/5/11/chartex" xmlns:cx6="http://schemas.microsoft.com/office/drawing/2016/5/12/chartex" xmlns:cx7="http://schemas.microsoft.com/office/drawing/2016/5/13/chartex" xmlns:cx8="http://schemas.microsoft.com/office/drawing/2016/5/14/chartex" xmlns:mc="http://schemas.openxmlformats.org/markup-compatibility/2006" xmlns:aink="http://schemas.microsoft.com/office/drawing/2016/ink" xmlns:am3d="http://schemas.microsoft.com/office/drawing/2017/model3d" xmlns:o="urn:schemas-microsoft-com:office:office" xmlns:oel="http://schemas.microsoft.com/office/2019/extlst" xmlns:r="http://schemas.openxmlformats.org/officeDocument/2006/relationships" xmlns:m="http://schemas.openxmlformats.org/officeDocument/2006/math" xmlns:v="urn:schemas-microsoft-com:vml" xmlns:wp14="http://schemas.microsoft.com/office/word/2010/wordprocessingDrawing" xmlns:wp="http://schemas.openxmlformats.org/drawingml/2006/wordprocessingDrawing" xmlns:w10="urn:schemas-microsoft-com:office:word" xmlns:w="http://schemas.openxmlformats.org/wordprocessingml/2006/main" xmlns:w14="http://schemas.microsoft.com/office/word/2010/wordml" xmlns:w15="http://schemas.microsoft.com/office/word/2012/wordml" xmlns:w16cex="http://schemas.microsoft.com/office/word/2018/wordml/cex" xmlns:w16cid="http://schemas.microsoft.com/office/word/2016/wordml/cid" xmlns:w16="http://schemas.microsoft.com/office/word/2018/wordml" xmlns:w16du="http://schemas.microsoft.com/office/word/2023/wordml/word16du" xmlns:w16sdtdh="http://schemas.microsoft.com/office/word/2020/wordml/sdtdatahash" xmlns:w16se="http://schemas.microsoft.com/office/word/2015/wordml/symex" xmlns:wpg="http://schemas.microsoft.com/office/word/2010/wordprocessingGroup" xmlns:wpi="http://schemas.microsoft.com/office/word/2010/wordprocessingInk" xmlns:wne="http://schemas.microsoft.com/office/word/2006/wordml" xmlns:wps="http://schemas.microsoft.com/office/word/2010/wordprocessingShape" mc:Ignorable="w14 w15 w16se w16cid w16 w16cex w16sdtdh w16du wp14">
   <w:abstractNum w:abstractNumId="0" w15:restartNumberingAfterBreak="0">
-    <w:nsid w:val="78250821"/>
+    <w:nsid w:val="03587923"/>
     <w:multiLevelType w:val="hybridMultilevel"/>
-    <w:tmpl w:val="4592516C"/>
-    <w:lvl w:ilvl="0" w:tplc="926A976A">
-      <w:start w:val="1"/>
-      <w:numFmt w:val="decimal"/>
-      <w:lvlText w:val="%1."/>
+    <w:tmpl w:val="45B0E192"/>
+    <w:lvl w:ilvl="0" w:tplc="4BC2B438">
+      <w:start w:val="3"/>
+      <w:numFmt w:val="lowerLetter"/>
+      <w:lvlText w:val="(%1)"/>
       <w:lvlJc w:val="left"/>
       <w:pPr>
-        <w:ind w:left="618" w:hanging="360"/>
+        <w:ind w:left="720" w:hanging="360"/>
       </w:pPr>
       <w:rPr>
         <w:rFonts w:hint="default"/>
@@ -406,7 +3533,7 @@
       <w:lvlText w:val="%2."/>
       <w:lvlJc w:val="left"/>
       <w:pPr>
-        <w:ind w:left="1338" w:hanging="360"/>
+        <w:ind w:left="1440" w:hanging="360"/>
       </w:pPr>
     </w:lvl>
     <w:lvl w:ilvl="2" w:tplc="0409001B" w:tentative="1">
@@ -415,7 +3542,7 @@
       <w:lvlText w:val="%3."/>
       <w:lvlJc w:val="right"/>
       <w:pPr>
-        <w:ind w:left="2058" w:hanging="180"/>
+        <w:ind w:left="2160" w:hanging="180"/>
       </w:pPr>
     </w:lvl>
     <w:lvl w:ilvl="3" w:tplc="0409000F" w:tentative="1">
@@ -424,7 +3551,7 @@
       <w:lvlText w:val="%4."/>
       <w:lvlJc w:val="left"/>
       <w:pPr>
-        <w:ind w:left="2778" w:hanging="360"/>
+        <w:ind w:left="2880" w:hanging="360"/>
       </w:pPr>
     </w:lvl>
     <w:lvl w:ilvl="4" w:tplc="04090019" w:tentative="1">
@@ -433,7 +3560,7 @@
       <w:lvlText w:val="%5."/>
       <w:lvlJc w:val="left"/>
       <w:pPr>
-        <w:ind w:left="3498" w:hanging="360"/>
+        <w:ind w:left="3600" w:hanging="360"/>
       </w:pPr>
     </w:lvl>
     <w:lvl w:ilvl="5" w:tplc="0409001B" w:tentative="1">
@@ -442,7 +3569,7 @@
       <w:lvlText w:val="%6."/>
       <w:lvlJc w:val="right"/>
       <w:pPr>
-        <w:ind w:left="4218" w:hanging="180"/>
+        <w:ind w:left="4320" w:hanging="180"/>
       </w:pPr>
     </w:lvl>
     <w:lvl w:ilvl="6" w:tplc="0409000F" w:tentative="1">
@@ -451,7 +3578,7 @@
       <w:lvlText w:val="%7."/>
       <w:lvlJc w:val="left"/>
       <w:pPr>
-        <w:ind w:left="4938" w:hanging="360"/>
+        <w:ind w:left="5040" w:hanging="360"/>
       </w:pPr>
     </w:lvl>
     <w:lvl w:ilvl="7" w:tplc="04090019" w:tentative="1">
@@ -460,7 +3587,7 @@
       <w:lvlText w:val="%8."/>
       <w:lvlJc w:val="left"/>
       <w:pPr>
-        <w:ind w:left="5658" w:hanging="360"/>
+        <w:ind w:left="5760" w:hanging="360"/>
       </w:pPr>
     </w:lvl>
     <w:lvl w:ilvl="8" w:tplc="0409001B" w:tentative="1">
@@ -469,18 +3596,386 @@
       <w:lvlText w:val="%9."/>
       <w:lvlJc w:val="right"/>
       <w:pPr>
+        <w:ind w:left="6480" w:hanging="180"/>
+      </w:pPr>
+    </w:lvl>
+  </w:abstractNum>
+  <w:abstractNum w:abstractNumId="1" w15:restartNumberingAfterBreak="0">
+    <w:nsid w:val="078D6B37"/>
+    <w:multiLevelType w:val="hybridMultilevel"/>
+    <w:tmpl w:val="C18A57B0"/>
+    <w:lvl w:ilvl="0" w:tplc="6C88FD36">
+      <w:start w:val="1"/>
+      <w:numFmt w:val="lowerLetter"/>
+      <w:lvlText w:val="(%1)"/>
+      <w:lvlJc w:val="left"/>
+      <w:pPr>
+        <w:ind w:left="720" w:hanging="360"/>
+      </w:pPr>
+      <w:rPr>
+        <w:rFonts w:hint="default"/>
+      </w:rPr>
+    </w:lvl>
+    <w:lvl w:ilvl="1" w:tplc="04090019" w:tentative="1">
+      <w:start w:val="1"/>
+      <w:numFmt w:val="lowerLetter"/>
+      <w:lvlText w:val="%2."/>
+      <w:lvlJc w:val="left"/>
+      <w:pPr>
+        <w:ind w:left="1440" w:hanging="360"/>
+      </w:pPr>
+    </w:lvl>
+    <w:lvl w:ilvl="2" w:tplc="0409001B" w:tentative="1">
+      <w:start w:val="1"/>
+      <w:numFmt w:val="lowerRoman"/>
+      <w:lvlText w:val="%3."/>
+      <w:lvlJc w:val="right"/>
+      <w:pPr>
+        <w:ind w:left="2160" w:hanging="180"/>
+      </w:pPr>
+    </w:lvl>
+    <w:lvl w:ilvl="3" w:tplc="0409000F" w:tentative="1">
+      <w:start w:val="1"/>
+      <w:numFmt w:val="decimal"/>
+      <w:lvlText w:val="%4."/>
+      <w:lvlJc w:val="left"/>
+      <w:pPr>
+        <w:ind w:left="2880" w:hanging="360"/>
+      </w:pPr>
+    </w:lvl>
+    <w:lvl w:ilvl="4" w:tplc="04090019" w:tentative="1">
+      <w:start w:val="1"/>
+      <w:numFmt w:val="lowerLetter"/>
+      <w:lvlText w:val="%5."/>
+      <w:lvlJc w:val="left"/>
+      <w:pPr>
+        <w:ind w:left="3600" w:hanging="360"/>
+      </w:pPr>
+    </w:lvl>
+    <w:lvl w:ilvl="5" w:tplc="0409001B" w:tentative="1">
+      <w:start w:val="1"/>
+      <w:numFmt w:val="lowerRoman"/>
+      <w:lvlText w:val="%6."/>
+      <w:lvlJc w:val="right"/>
+      <w:pPr>
+        <w:ind w:left="4320" w:hanging="180"/>
+      </w:pPr>
+    </w:lvl>
+    <w:lvl w:ilvl="6" w:tplc="0409000F" w:tentative="1">
+      <w:start w:val="1"/>
+      <w:numFmt w:val="decimal"/>
+      <w:lvlText w:val="%7."/>
+      <w:lvlJc w:val="left"/>
+      <w:pPr>
+        <w:ind w:left="5040" w:hanging="360"/>
+      </w:pPr>
+    </w:lvl>
+    <w:lvl w:ilvl="7" w:tplc="04090019" w:tentative="1">
+      <w:start w:val="1"/>
+      <w:numFmt w:val="lowerLetter"/>
+      <w:lvlText w:val="%8."/>
+      <w:lvlJc w:val="left"/>
+      <w:pPr>
+        <w:ind w:left="5760" w:hanging="360"/>
+      </w:pPr>
+    </w:lvl>
+    <w:lvl w:ilvl="8" w:tplc="0409001B" w:tentative="1">
+      <w:start w:val="1"/>
+      <w:numFmt w:val="lowerRoman"/>
+      <w:lvlText w:val="%9."/>
+      <w:lvlJc w:val="right"/>
+      <w:pPr>
+        <w:ind w:left="6480" w:hanging="180"/>
+      </w:pPr>
+    </w:lvl>
+  </w:abstractNum>
+  <w:abstractNum w:abstractNumId="2" w15:restartNumberingAfterBreak="0">
+    <w:nsid w:val="42D77D8D"/>
+    <w:multiLevelType w:val="hybridMultilevel"/>
+    <w:tmpl w:val="AE08F746"/>
+    <w:lvl w:ilvl="0" w:tplc="E1E4A594">
+      <w:start w:val="1"/>
+      <w:numFmt w:val="lowerLetter"/>
+      <w:lvlText w:val="(%1)"/>
+      <w:lvlJc w:val="left"/>
+      <w:pPr>
+        <w:ind w:left="720" w:hanging="360"/>
+      </w:pPr>
+      <w:rPr>
+        <w:rFonts w:hint="default"/>
+      </w:rPr>
+    </w:lvl>
+    <w:lvl w:ilvl="1" w:tplc="04090019" w:tentative="1">
+      <w:start w:val="1"/>
+      <w:numFmt w:val="lowerLetter"/>
+      <w:lvlText w:val="%2."/>
+      <w:lvlJc w:val="left"/>
+      <w:pPr>
+        <w:ind w:left="1440" w:hanging="360"/>
+      </w:pPr>
+    </w:lvl>
+    <w:lvl w:ilvl="2" w:tplc="0409001B" w:tentative="1">
+      <w:start w:val="1"/>
+      <w:numFmt w:val="lowerRoman"/>
+      <w:lvlText w:val="%3."/>
+      <w:lvlJc w:val="right"/>
+      <w:pPr>
+        <w:ind w:left="2160" w:hanging="180"/>
+      </w:pPr>
+    </w:lvl>
+    <w:lvl w:ilvl="3" w:tplc="0409000F" w:tentative="1">
+      <w:start w:val="1"/>
+      <w:numFmt w:val="decimal"/>
+      <w:lvlText w:val="%4."/>
+      <w:lvlJc w:val="left"/>
+      <w:pPr>
+        <w:ind w:left="2880" w:hanging="360"/>
+      </w:pPr>
+    </w:lvl>
+    <w:lvl w:ilvl="4" w:tplc="04090019" w:tentative="1">
+      <w:start w:val="1"/>
+      <w:numFmt w:val="lowerLetter"/>
+      <w:lvlText w:val="%5."/>
+      <w:lvlJc w:val="left"/>
+      <w:pPr>
+        <w:ind w:left="3600" w:hanging="360"/>
+      </w:pPr>
+    </w:lvl>
+    <w:lvl w:ilvl="5" w:tplc="0409001B" w:tentative="1">
+      <w:start w:val="1"/>
+      <w:numFmt w:val="lowerRoman"/>
+      <w:lvlText w:val="%6."/>
+      <w:lvlJc w:val="right"/>
+      <w:pPr>
+        <w:ind w:left="4320" w:hanging="180"/>
+      </w:pPr>
+    </w:lvl>
+    <w:lvl w:ilvl="6" w:tplc="0409000F" w:tentative="1">
+      <w:start w:val="1"/>
+      <w:numFmt w:val="decimal"/>
+      <w:lvlText w:val="%7."/>
+      <w:lvlJc w:val="left"/>
+      <w:pPr>
+        <w:ind w:left="5040" w:hanging="360"/>
+      </w:pPr>
+    </w:lvl>
+    <w:lvl w:ilvl="7" w:tplc="04090019" w:tentative="1">
+      <w:start w:val="1"/>
+      <w:numFmt w:val="lowerLetter"/>
+      <w:lvlText w:val="%8."/>
+      <w:lvlJc w:val="left"/>
+      <w:pPr>
+        <w:ind w:left="5760" w:hanging="360"/>
+      </w:pPr>
+    </w:lvl>
+    <w:lvl w:ilvl="8" w:tplc="0409001B" w:tentative="1">
+      <w:start w:val="1"/>
+      <w:numFmt w:val="lowerRoman"/>
+      <w:lvlText w:val="%9."/>
+      <w:lvlJc w:val="right"/>
+      <w:pPr>
+        <w:ind w:left="6480" w:hanging="180"/>
+      </w:pPr>
+    </w:lvl>
+  </w:abstractNum>
+  <w:abstractNum w:abstractNumId="3" w15:restartNumberingAfterBreak="0">
+    <w:nsid w:val="74176679"/>
+    <w:multiLevelType w:val="hybridMultilevel"/>
+    <w:tmpl w:val="46208ED2"/>
+    <w:lvl w:ilvl="0" w:tplc="5CE89F2E">
+      <w:start w:val="1"/>
+      <w:numFmt w:val="lowerLetter"/>
+      <w:lvlText w:val="(%1)"/>
+      <w:lvlJc w:val="left"/>
+      <w:pPr>
+        <w:ind w:left="720" w:hanging="360"/>
+      </w:pPr>
+      <w:rPr>
+        <w:rFonts w:hint="default"/>
+      </w:rPr>
+    </w:lvl>
+    <w:lvl w:ilvl="1" w:tplc="04090019" w:tentative="1">
+      <w:start w:val="1"/>
+      <w:numFmt w:val="lowerLetter"/>
+      <w:lvlText w:val="%2."/>
+      <w:lvlJc w:val="left"/>
+      <w:pPr>
+        <w:ind w:left="1440" w:hanging="360"/>
+      </w:pPr>
+    </w:lvl>
+    <w:lvl w:ilvl="2" w:tplc="0409001B" w:tentative="1">
+      <w:start w:val="1"/>
+      <w:numFmt w:val="lowerRoman"/>
+      <w:lvlText w:val="%3."/>
+      <w:lvlJc w:val="right"/>
+      <w:pPr>
+        <w:ind w:left="2160" w:hanging="180"/>
+      </w:pPr>
+    </w:lvl>
+    <w:lvl w:ilvl="3" w:tplc="0409000F" w:tentative="1">
+      <w:start w:val="1"/>
+      <w:numFmt w:val="decimal"/>
+      <w:lvlText w:val="%4."/>
+      <w:lvlJc w:val="left"/>
+      <w:pPr>
+        <w:ind w:left="2880" w:hanging="360"/>
+      </w:pPr>
+    </w:lvl>
+    <w:lvl w:ilvl="4" w:tplc="04090019" w:tentative="1">
+      <w:start w:val="1"/>
+      <w:numFmt w:val="lowerLetter"/>
+      <w:lvlText w:val="%5."/>
+      <w:lvlJc w:val="left"/>
+      <w:pPr>
+        <w:ind w:left="3600" w:hanging="360"/>
+      </w:pPr>
+    </w:lvl>
+    <w:lvl w:ilvl="5" w:tplc="0409001B" w:tentative="1">
+      <w:start w:val="1"/>
+      <w:numFmt w:val="lowerRoman"/>
+      <w:lvlText w:val="%6."/>
+      <w:lvlJc w:val="right"/>
+      <w:pPr>
+        <w:ind w:left="4320" w:hanging="180"/>
+      </w:pPr>
+    </w:lvl>
+    <w:lvl w:ilvl="6" w:tplc="0409000F" w:tentative="1">
+      <w:start w:val="1"/>
+      <w:numFmt w:val="decimal"/>
+      <w:lvlText w:val="%7."/>
+      <w:lvlJc w:val="left"/>
+      <w:pPr>
+        <w:ind w:left="5040" w:hanging="360"/>
+      </w:pPr>
+    </w:lvl>
+    <w:lvl w:ilvl="7" w:tplc="04090019" w:tentative="1">
+      <w:start w:val="1"/>
+      <w:numFmt w:val="lowerLetter"/>
+      <w:lvlText w:val="%8."/>
+      <w:lvlJc w:val="left"/>
+      <w:pPr>
+        <w:ind w:left="5760" w:hanging="360"/>
+      </w:pPr>
+    </w:lvl>
+    <w:lvl w:ilvl="8" w:tplc="0409001B" w:tentative="1">
+      <w:start w:val="1"/>
+      <w:numFmt w:val="lowerRoman"/>
+      <w:lvlText w:val="%9."/>
+      <w:lvlJc w:val="right"/>
+      <w:pPr>
+        <w:ind w:left="6480" w:hanging="180"/>
+      </w:pPr>
+    </w:lvl>
+  </w:abstractNum>
+  <w:abstractNum w:abstractNumId="4" w15:restartNumberingAfterBreak="0">
+    <w:nsid w:val="78250821"/>
+    <w:multiLevelType w:val="hybridMultilevel"/>
+    <w:tmpl w:val="4592516C"/>
+    <w:lvl w:ilvl="0" w:tplc="926A976A">
+      <w:start w:val="1"/>
+      <w:numFmt w:val="decimal"/>
+      <w:lvlText w:val="%1."/>
+      <w:lvlJc w:val="left"/>
+      <w:pPr>
+        <w:ind w:left="618" w:hanging="360"/>
+      </w:pPr>
+      <w:rPr>
+        <w:rFonts w:hint="default"/>
+      </w:rPr>
+    </w:lvl>
+    <w:lvl w:ilvl="1" w:tplc="04090019" w:tentative="1">
+      <w:start w:val="1"/>
+      <w:numFmt w:val="lowerLetter"/>
+      <w:lvlText w:val="%2."/>
+      <w:lvlJc w:val="left"/>
+      <w:pPr>
+        <w:ind w:left="1338" w:hanging="360"/>
+      </w:pPr>
+    </w:lvl>
+    <w:lvl w:ilvl="2" w:tplc="0409001B" w:tentative="1">
+      <w:start w:val="1"/>
+      <w:numFmt w:val="lowerRoman"/>
+      <w:lvlText w:val="%3."/>
+      <w:lvlJc w:val="right"/>
+      <w:pPr>
+        <w:ind w:left="2058" w:hanging="180"/>
+      </w:pPr>
+    </w:lvl>
+    <w:lvl w:ilvl="3" w:tplc="0409000F" w:tentative="1">
+      <w:start w:val="1"/>
+      <w:numFmt w:val="decimal"/>
+      <w:lvlText w:val="%4."/>
+      <w:lvlJc w:val="left"/>
+      <w:pPr>
+        <w:ind w:left="2778" w:hanging="360"/>
+      </w:pPr>
+    </w:lvl>
+    <w:lvl w:ilvl="4" w:tplc="04090019" w:tentative="1">
+      <w:start w:val="1"/>
+      <w:numFmt w:val="lowerLetter"/>
+      <w:lvlText w:val="%5."/>
+      <w:lvlJc w:val="left"/>
+      <w:pPr>
+        <w:ind w:left="3498" w:hanging="360"/>
+      </w:pPr>
+    </w:lvl>
+    <w:lvl w:ilvl="5" w:tplc="0409001B" w:tentative="1">
+      <w:start w:val="1"/>
+      <w:numFmt w:val="lowerRoman"/>
+      <w:lvlText w:val="%6."/>
+      <w:lvlJc w:val="right"/>
+      <w:pPr>
+        <w:ind w:left="4218" w:hanging="180"/>
+      </w:pPr>
+    </w:lvl>
+    <w:lvl w:ilvl="6" w:tplc="0409000F" w:tentative="1">
+      <w:start w:val="1"/>
+      <w:numFmt w:val="decimal"/>
+      <w:lvlText w:val="%7."/>
+      <w:lvlJc w:val="left"/>
+      <w:pPr>
+        <w:ind w:left="4938" w:hanging="360"/>
+      </w:pPr>
+    </w:lvl>
+    <w:lvl w:ilvl="7" w:tplc="04090019" w:tentative="1">
+      <w:start w:val="1"/>
+      <w:numFmt w:val="lowerLetter"/>
+      <w:lvlText w:val="%8."/>
+      <w:lvlJc w:val="left"/>
+      <w:pPr>
+        <w:ind w:left="5658" w:hanging="360"/>
+      </w:pPr>
+    </w:lvl>
+    <w:lvl w:ilvl="8" w:tplc="0409001B" w:tentative="1">
+      <w:start w:val="1"/>
+      <w:numFmt w:val="lowerRoman"/>
+      <w:lvlText w:val="%9."/>
+      <w:lvlJc w:val="right"/>
+      <w:pPr>
         <w:ind w:left="6378" w:hanging="180"/>
       </w:pPr>
     </w:lvl>
   </w:abstractNum>
   <w:num w:numId="1" w16cid:durableId="1484394458">
+    <w:abstractNumId w:val="4"/>
+  </w:num>
+  <w:num w:numId="2" w16cid:durableId="281308128">
+    <w:abstractNumId w:val="1"/>
+  </w:num>
+  <w:num w:numId="3" w16cid:durableId="1835294560">
+    <w:abstractNumId w:val="3"/>
+  </w:num>
+  <w:num w:numId="4" w16cid:durableId="1556116333">
+    <w:abstractNumId w:val="2"/>
+  </w:num>
+  <w:num w:numId="5" w16cid:durableId="1578788698">
     <w:abstractNumId w:val="0"/>
   </w:num>
 </w:numbering>
 </file>
 
 <file path=word/styles.xml><?xml version="1.0" encoding="utf-8"?>
-<w:styles xmlns:mc="http://schemas.openxmlformats.org/markup-compatibility/2006" xmlns:r="http://schemas.openxmlformats.org/officeDocument/2006/relationships" xmlns:w="http://schemas.openxmlformats.org/wordprocessingml/2006/main" xmlns:w14="http://schemas.microsoft.com/office/word/2010/wordml" xmlns:w15="http://schemas.microsoft.com/office/word/2012/wordml" xmlns:w16cex="http://schemas.microsoft.com/office/word/2018/wordml/cex" xmlns:w16cid="http://schemas.microsoft.com/office/word/2016/wordml/cid" xmlns:w16="http://schemas.microsoft.com/office/word/2018/wordml" xmlns:w16sdtdh="http://schemas.microsoft.com/office/word/2020/wordml/sdtdatahash" xmlns:w16se="http://schemas.microsoft.com/office/word/2015/wordml/symex" mc:Ignorable="w14 w15 w16se w16cid w16 w16cex w16sdtdh">
+<w:styles xmlns:mc="http://schemas.openxmlformats.org/markup-compatibility/2006" xmlns:r="http://schemas.openxmlformats.org/officeDocument/2006/relationships" xmlns:w="http://schemas.openxmlformats.org/wordprocessingml/2006/main" xmlns:w14="http://schemas.microsoft.com/office/word/2010/wordml" xmlns:w15="http://schemas.microsoft.com/office/word/2012/wordml" xmlns:w16cex="http://schemas.microsoft.com/office/word/2018/wordml/cex" xmlns:w16cid="http://schemas.microsoft.com/office/word/2016/wordml/cid" xmlns:w16="http://schemas.microsoft.com/office/word/2018/wordml" xmlns:w16du="http://schemas.microsoft.com/office/word/2023/wordml/word16du" xmlns:w16sdtdh="http://schemas.microsoft.com/office/word/2020/wordml/sdtdatahash" xmlns:w16se="http://schemas.microsoft.com/office/word/2015/wordml/symex" mc:Ignorable="w14 w15 w16se w16cid w16 w16cex w16sdtdh w16du">
   <w:docDefaults>
     <w:rPrDefault>
       <w:rPr>
@@ -932,6 +4427,29 @@
       <w:color w:val="666666"/>
     </w:rPr>
   </w:style>
+  <w:style w:type="character" w:styleId="Hyperlink">
+    <w:name w:val="Hyperlink"/>
+    <w:basedOn w:val="DefaultParagraphFont"/>
+    <w:uiPriority w:val="99"/>
+    <w:unhideWhenUsed/>
+    <w:rsid w:val="0026778A"/>
+    <w:rPr>
+      <w:color w:val="0563C1" w:themeColor="hyperlink"/>
+      <w:u w:val="single"/>
+    </w:rPr>
+  </w:style>
+  <w:style w:type="character" w:styleId="UnresolvedMention">
+    <w:name w:val="Unresolved Mention"/>
+    <w:basedOn w:val="DefaultParagraphFont"/>
+    <w:uiPriority w:val="99"/>
+    <w:semiHidden/>
+    <w:unhideWhenUsed/>
+    <w:rsid w:val="0026778A"/>
+    <w:rPr>
+      <w:color w:val="605E5C"/>
+      <w:shd w:val="clear" w:color="auto" w:fill="E1DFDD"/>
+    </w:rPr>
+  </w:style>
 </w:styles>
 </file>
 

</xml_diff>